<commit_message>
Anteproyecto, reviewed and ready to deliver
</commit_message>
<xml_diff>
--- a/Anteproyecto_Sergio_Sanchez_Carlos_vega.docx
+++ b/Anteproyecto_Sergio_Sanchez_Carlos_vega.docx
@@ -1,20 +1,11 @@
 
 <file path=word/document.xml><?xml version="1.0" encoding="utf-8"?>
-<w:document xmlns:o="urn:schemas-microsoft-com:office:office" xmlns:r="http://schemas.openxmlformats.org/officeDocument/2006/relationships" xmlns:v="urn:schemas-microsoft-com:vml" xmlns:w="http://schemas.openxmlformats.org/wordprocessingml/2006/main" xmlns:w10="urn:schemas-microsoft-com:office:word" xmlns:wp="http://schemas.openxmlformats.org/drawingml/2006/wordprocessingDrawing" xmlns:wps="http://schemas.microsoft.com/office/word/2010/wordprocessingShape" xmlns:wpg="http://schemas.microsoft.com/office/word/2010/wordprocessingGroup" xmlns:mc="http://schemas.openxmlformats.org/markup-compatibility/2006" xmlns:wp14="http://schemas.microsoft.com/office/word/2010/wordprocessingDrawing" xmlns:w14="http://schemas.microsoft.com/office/word/2010/wordml" mc:Ignorable="w14 wp14">
+<w:document xmlns:wpc="http://schemas.microsoft.com/office/word/2010/wordprocessingCanvas" xmlns:cx="http://schemas.microsoft.com/office/drawing/2014/chartex" xmlns:cx1="http://schemas.microsoft.com/office/drawing/2015/9/8/chartex" xmlns:cx2="http://schemas.microsoft.com/office/drawing/2015/10/21/chartex" xmlns:cx3="http://schemas.microsoft.com/office/drawing/2016/5/9/chartex" xmlns:cx4="http://schemas.microsoft.com/office/drawing/2016/5/10/chartex" xmlns:cx5="http://schemas.microsoft.com/office/drawing/2016/5/11/chartex" xmlns:cx6="http://schemas.microsoft.com/office/drawing/2016/5/12/chartex" xmlns:cx7="http://schemas.microsoft.com/office/drawing/2016/5/13/chartex" xmlns:cx8="http://schemas.microsoft.com/office/drawing/2016/5/14/chartex" xmlns:mc="http://schemas.openxmlformats.org/markup-compatibility/2006" xmlns:aink="http://schemas.microsoft.com/office/drawing/2016/ink" xmlns:am3d="http://schemas.microsoft.com/office/drawing/2017/model3d" xmlns:o="urn:schemas-microsoft-com:office:office" xmlns:r="http://schemas.openxmlformats.org/officeDocument/2006/relationships" xmlns:m="http://schemas.openxmlformats.org/officeDocument/2006/math" xmlns:v="urn:schemas-microsoft-com:vml" xmlns:wp14="http://schemas.microsoft.com/office/word/2010/wordprocessingDrawing" xmlns:wp="http://schemas.openxmlformats.org/drawingml/2006/wordprocessingDrawing" xmlns:w10="urn:schemas-microsoft-com:office:word" xmlns:w="http://schemas.openxmlformats.org/wordprocessingml/2006/main" xmlns:w14="http://schemas.microsoft.com/office/word/2010/wordml" xmlns:w15="http://schemas.microsoft.com/office/word/2012/wordml" xmlns:w16cid="http://schemas.microsoft.com/office/word/2016/wordml/cid" xmlns:w16se="http://schemas.microsoft.com/office/word/2015/wordml/symex" xmlns:wpg="http://schemas.microsoft.com/office/word/2010/wordprocessingGroup" xmlns:wpi="http://schemas.microsoft.com/office/word/2010/wordprocessingInk" xmlns:wne="http://schemas.microsoft.com/office/word/2006/wordml" xmlns:wps="http://schemas.microsoft.com/office/word/2010/wordprocessingShape" mc:Ignorable="w14 w15 w16se w16cid wp14">
   <w:body>
     <w:p>
       <w:pPr>
-        <w:pStyle w:val="Normal"/>
-        <w:spacing w:lineRule="auto" w:line="240"/>
+        <w:spacing w:line="240" w:lineRule="auto"/>
         <w:jc w:val="center"/>
-        <w:rPr>
-          <w:rFonts w:ascii="Times New Roman" w:hAnsi="Times New Roman"/>
-          <w:sz w:val="32"/>
-          <w:szCs w:val="32"/>
-          <w:lang w:val="es-ES"/>
-        </w:rPr>
-      </w:pPr>
-      <w:r>
         <w:rPr>
           <w:rFonts w:ascii="Times New Roman" w:hAnsi="Times New Roman"/>
           <w:b/>
@@ -23,13 +14,34 @@
           <w:szCs w:val="40"/>
           <w:lang w:val="es-ES"/>
         </w:rPr>
+      </w:pPr>
+    </w:p>
+    <w:p>
+      <w:pPr>
+        <w:spacing w:line="240" w:lineRule="auto"/>
+        <w:jc w:val="center"/>
+        <w:rPr>
+          <w:rFonts w:ascii="Times New Roman" w:hAnsi="Times New Roman"/>
+          <w:sz w:val="32"/>
+          <w:szCs w:val="32"/>
+          <w:lang w:val="es-ES"/>
+        </w:rPr>
+      </w:pPr>
+      <w:r>
+        <w:rPr>
+          <w:rFonts w:ascii="Times New Roman" w:hAnsi="Times New Roman"/>
+          <w:b/>
+          <w:bCs/>
+          <w:sz w:val="40"/>
+          <w:szCs w:val="40"/>
+          <w:lang w:val="es-ES"/>
+        </w:rPr>
         <w:t>UNIVERSIDAD POLITÉCNICA DE MADRID</w:t>
       </w:r>
     </w:p>
     <w:p>
       <w:pPr>
-        <w:pStyle w:val="Normal"/>
-        <w:spacing w:lineRule="auto" w:line="240"/>
+        <w:spacing w:line="240" w:lineRule="auto"/>
         <w:jc w:val="center"/>
         <w:rPr>
           <w:rFonts w:ascii="Times New Roman" w:hAnsi="Times New Roman"/>
@@ -38,44 +50,33 @@
           <w:lang w:val="es-ES"/>
         </w:rPr>
       </w:pPr>
-      <w:r>
-        <w:rPr>
-          <w:rFonts w:ascii="Times New Roman" w:hAnsi="Times New Roman"/>
-          <w:sz w:val="32"/>
-          <w:szCs w:val="32"/>
-          <w:lang w:val="es-ES"/>
-        </w:rPr>
-      </w:r>
-    </w:p>
-    <w:p>
-      <w:pPr>
-        <w:pStyle w:val="Normal"/>
-        <w:spacing w:lineRule="auto" w:line="240"/>
+    </w:p>
+    <w:p>
+      <w:pPr>
+        <w:spacing w:line="240" w:lineRule="auto"/>
         <w:jc w:val="center"/>
         <w:rPr>
           <w:rFonts w:ascii="Times New Roman" w:hAnsi="Times New Roman"/>
           <w:b/>
+          <w:sz w:val="32"/>
+          <w:szCs w:val="32"/>
+          <w:lang w:val="es-ES"/>
+        </w:rPr>
+      </w:pPr>
+      <w:r>
+        <w:rPr>
+          <w:rFonts w:ascii="Times New Roman" w:hAnsi="Times New Roman"/>
           <w:b/>
           <w:sz w:val="32"/>
           <w:szCs w:val="32"/>
           <w:lang w:val="es-ES"/>
         </w:rPr>
-      </w:pPr>
-      <w:r>
-        <w:rPr>
-          <w:rFonts w:ascii="Times New Roman" w:hAnsi="Times New Roman"/>
-          <w:b/>
-          <w:sz w:val="32"/>
-          <w:szCs w:val="32"/>
-          <w:lang w:val="es-ES"/>
-        </w:rPr>
         <w:t>ESCUELA TÉCNICA SUPERIOR DE INGENIERÍA DE SISTEMAS INFORMÁTICOS</w:t>
       </w:r>
     </w:p>
     <w:p>
       <w:pPr>
-        <w:pStyle w:val="Normal"/>
-        <w:spacing w:lineRule="auto" w:line="240"/>
+        <w:spacing w:line="240" w:lineRule="auto"/>
         <w:jc w:val="center"/>
         <w:rPr>
           <w:rFonts w:ascii="Times New Roman" w:hAnsi="Times New Roman"/>
@@ -84,23 +85,13 @@
           <w:lang w:val="es-ES"/>
         </w:rPr>
       </w:pPr>
-      <w:r>
-        <w:rPr>
-          <w:rFonts w:ascii="Times New Roman" w:hAnsi="Times New Roman"/>
-          <w:sz w:val="32"/>
-          <w:szCs w:val="32"/>
-          <w:lang w:val="es-ES"/>
-        </w:rPr>
-      </w:r>
-    </w:p>
-    <w:p>
-      <w:pPr>
-        <w:pStyle w:val="Normal"/>
-        <w:spacing w:lineRule="auto" w:line="240" w:before="0" w:after="0"/>
+    </w:p>
+    <w:p>
+      <w:pPr>
+        <w:spacing w:after="0" w:line="240" w:lineRule="auto"/>
         <w:jc w:val="center"/>
         <w:rPr>
           <w:rFonts w:ascii="Times New Roman" w:hAnsi="Times New Roman"/>
-          <w:b/>
           <w:b/>
           <w:sz w:val="40"/>
           <w:szCs w:val="32"/>
@@ -120,8 +111,7 @@
     </w:p>
     <w:p>
       <w:pPr>
-        <w:pStyle w:val="Normal"/>
-        <w:spacing w:lineRule="auto" w:line="240"/>
+        <w:spacing w:line="240" w:lineRule="auto"/>
         <w:jc w:val="center"/>
         <w:rPr>
           <w:rFonts w:ascii="Times New Roman" w:hAnsi="Times New Roman"/>
@@ -131,12 +121,14 @@
         </w:rPr>
       </w:pPr>
       <w:r>
-        <w:rPr/>
+        <w:rPr>
+          <w:noProof/>
+        </w:rPr>
         <w:drawing>
           <wp:inline distT="0" distB="0" distL="0" distR="0">
             <wp:extent cx="2762885" cy="1685925"/>
             <wp:effectExtent l="0" t="0" r="0" b="0"/>
-            <wp:docPr id="1" name="Imagen 2" descr=""/>
+            <wp:docPr id="1" name="Imagen 2"/>
             <wp:cNvGraphicFramePr>
               <a:graphicFrameLocks xmlns:a="http://schemas.openxmlformats.org/drawingml/2006/main" noChangeAspect="1"/>
             </wp:cNvGraphicFramePr>
@@ -144,13 +136,13 @@
               <a:graphicData uri="http://schemas.openxmlformats.org/drawingml/2006/picture">
                 <pic:pic xmlns:pic="http://schemas.openxmlformats.org/drawingml/2006/picture">
                   <pic:nvPicPr>
-                    <pic:cNvPr id="1" name="Imagen 2" descr=""/>
+                    <pic:cNvPr id="1" name="Imagen 2"/>
                     <pic:cNvPicPr>
                       <a:picLocks noChangeAspect="1" noChangeArrowheads="1"/>
                     </pic:cNvPicPr>
                   </pic:nvPicPr>
                   <pic:blipFill>
-                    <a:blip r:embed="rId2"/>
+                    <a:blip r:embed="rId5"/>
                     <a:stretch>
                       <a:fillRect/>
                     </a:stretch>
@@ -173,25 +165,17 @@
     </w:p>
     <w:p>
       <w:pPr>
-        <w:pStyle w:val="Normal"/>
-        <w:spacing w:lineRule="auto" w:line="240"/>
+        <w:spacing w:line="240" w:lineRule="auto"/>
         <w:jc w:val="center"/>
         <w:rPr>
           <w:rFonts w:ascii="Times New Roman" w:hAnsi="Times New Roman"/>
           <w:lang w:val="es-ES"/>
         </w:rPr>
       </w:pPr>
-      <w:r>
-        <w:rPr>
-          <w:rFonts w:ascii="Times New Roman" w:hAnsi="Times New Roman"/>
-          <w:lang w:val="es-ES"/>
-        </w:rPr>
-      </w:r>
-    </w:p>
-    <w:p>
-      <w:pPr>
-        <w:pStyle w:val="Normal"/>
-        <w:spacing w:lineRule="auto" w:line="240" w:before="0" w:after="0"/>
+    </w:p>
+    <w:p>
+      <w:pPr>
+        <w:spacing w:after="0" w:line="240" w:lineRule="auto"/>
         <w:jc w:val="center"/>
         <w:rPr>
           <w:lang w:val="es-ES"/>
@@ -211,40 +195,26 @@
     </w:p>
     <w:p>
       <w:pPr>
-        <w:pStyle w:val="Normal"/>
-        <w:spacing w:lineRule="auto" w:line="240" w:before="0" w:after="0"/>
+        <w:spacing w:after="0" w:line="240" w:lineRule="auto"/>
         <w:jc w:val="center"/>
         <w:rPr>
           <w:lang w:val="es-ES"/>
         </w:rPr>
       </w:pPr>
-      <w:r>
-        <w:rPr>
-          <w:lang w:val="es-ES"/>
-        </w:rPr>
-      </w:r>
-    </w:p>
-    <w:p>
-      <w:pPr>
-        <w:pStyle w:val="Normal"/>
-        <w:spacing w:lineRule="auto" w:line="240" w:before="0" w:after="0"/>
+    </w:p>
+    <w:p>
+      <w:pPr>
+        <w:spacing w:after="0" w:line="240" w:lineRule="auto"/>
         <w:jc w:val="center"/>
         <w:rPr>
           <w:lang w:val="es-ES"/>
         </w:rPr>
       </w:pPr>
-      <w:r>
-        <w:rPr>
-          <w:lang w:val="es-ES"/>
-        </w:rPr>
-      </w:r>
-    </w:p>
-    <w:p>
-      <w:pPr>
-        <w:pStyle w:val="Normal"/>
-        <w:spacing w:lineRule="auto" w:line="240" w:before="0" w:after="0"/>
-        <w:jc w:val="both"/>
-        <w:rPr/>
+    </w:p>
+    <w:p>
+      <w:pPr>
+        <w:spacing w:after="0" w:line="240" w:lineRule="auto"/>
+        <w:jc w:val="both"/>
       </w:pPr>
       <w:r>
         <w:rPr>
@@ -253,41 +223,38 @@
           <w:sz w:val="40"/>
           <w:lang w:val="es-ES"/>
         </w:rPr>
-        <w:t>Implementación de una aplicación de pedidos para un restaurante</w:t>
+        <w:t>Implementación de una ap</w:t>
       </w:r>
       <w:bookmarkStart w:id="0" w:name="_GoBack"/>
       <w:bookmarkEnd w:id="0"/>
-    </w:p>
-    <w:p>
-      <w:pPr>
-        <w:pStyle w:val="Normal"/>
-        <w:spacing w:lineRule="auto" w:line="240" w:before="0" w:after="0"/>
-        <w:jc w:val="center"/>
-        <w:rPr>
-          <w:rFonts w:ascii="Times New Roman" w:hAnsi="Times New Roman"/>
-          <w:i/>
+      <w:r>
+        <w:rPr>
+          <w:rFonts w:ascii="Times New Roman" w:hAnsi="Times New Roman"/>
           <w:i/>
           <w:sz w:val="40"/>
           <w:lang w:val="es-ES"/>
         </w:rPr>
-      </w:pPr>
-      <w:r>
+        <w:t>licación de pedidos para un restaurante</w:t>
+      </w:r>
+    </w:p>
+    <w:p>
+      <w:pPr>
+        <w:spacing w:after="0" w:line="240" w:lineRule="auto"/>
+        <w:jc w:val="center"/>
         <w:rPr>
           <w:rFonts w:ascii="Times New Roman" w:hAnsi="Times New Roman"/>
           <w:i/>
           <w:sz w:val="40"/>
           <w:lang w:val="es-ES"/>
         </w:rPr>
-      </w:r>
-    </w:p>
-    <w:p>
-      <w:pPr>
-        <w:pStyle w:val="Normal"/>
-        <w:spacing w:lineRule="auto" w:line="240" w:before="0" w:after="0"/>
+      </w:pPr>
+    </w:p>
+    <w:p>
+      <w:pPr>
+        <w:spacing w:after="0" w:line="240" w:lineRule="auto"/>
         <w:jc w:val="center"/>
         <w:rPr>
           <w:rFonts w:ascii="Times New Roman" w:hAnsi="Times New Roman"/>
-          <w:i/>
           <w:i/>
           <w:sz w:val="40"/>
           <w:lang w:val="es-ES"/>
@@ -305,12 +272,10 @@
     </w:p>
     <w:p>
       <w:pPr>
-        <w:pStyle w:val="Normal"/>
-        <w:spacing w:lineRule="auto" w:line="240" w:before="0" w:after="0"/>
+        <w:spacing w:after="0" w:line="240" w:lineRule="auto"/>
         <w:jc w:val="center"/>
         <w:rPr>
           <w:rFonts w:ascii="Times New Roman" w:hAnsi="Times New Roman"/>
-          <w:i/>
           <w:i/>
           <w:sz w:val="40"/>
           <w:lang w:val="es-ES"/>
@@ -328,8 +293,7 @@
     </w:p>
     <w:p>
       <w:pPr>
-        <w:pStyle w:val="Normal"/>
-        <w:spacing w:lineRule="auto" w:line="240" w:before="0" w:after="0"/>
+        <w:spacing w:after="0" w:line="240" w:lineRule="auto"/>
         <w:jc w:val="center"/>
         <w:rPr>
           <w:rFonts w:ascii="Times New Roman" w:hAnsi="Times New Roman"/>
@@ -338,23 +302,13 @@
           <w:lang w:val="es-ES"/>
         </w:rPr>
       </w:pPr>
-      <w:r>
-        <w:rPr>
-          <w:rFonts w:ascii="Times New Roman" w:hAnsi="Times New Roman"/>
-          <w:sz w:val="32"/>
-          <w:szCs w:val="32"/>
-          <w:lang w:val="es-ES"/>
-        </w:rPr>
-      </w:r>
-    </w:p>
-    <w:p>
-      <w:pPr>
-        <w:pStyle w:val="Normal"/>
-        <w:spacing w:lineRule="auto" w:line="240" w:before="0" w:after="0"/>
+    </w:p>
+    <w:p>
+      <w:pPr>
+        <w:spacing w:after="0" w:line="240" w:lineRule="auto"/>
         <w:jc w:val="center"/>
         <w:rPr>
           <w:rFonts w:ascii="Times New Roman" w:hAnsi="Times New Roman"/>
-          <w:i/>
           <w:i/>
           <w:sz w:val="40"/>
           <w:lang w:val="es-ES"/>
@@ -372,8 +326,7 @@
     </w:p>
     <w:p>
       <w:pPr>
-        <w:pStyle w:val="Normal"/>
-        <w:spacing w:lineRule="auto" w:line="240" w:before="0" w:after="0"/>
+        <w:spacing w:after="0" w:line="240" w:lineRule="auto"/>
         <w:jc w:val="center"/>
         <w:rPr>
           <w:rFonts w:ascii="Times New Roman" w:hAnsi="Times New Roman"/>
@@ -382,19 +335,10 @@
           <w:lang w:val="es-ES"/>
         </w:rPr>
       </w:pPr>
-      <w:r>
-        <w:rPr>
-          <w:rFonts w:ascii="Times New Roman" w:hAnsi="Times New Roman"/>
-          <w:sz w:val="32"/>
-          <w:szCs w:val="32"/>
-          <w:lang w:val="es-ES"/>
-        </w:rPr>
-      </w:r>
-    </w:p>
-    <w:p>
-      <w:pPr>
-        <w:pStyle w:val="Normal"/>
-        <w:spacing w:lineRule="auto" w:line="240" w:before="0" w:after="0"/>
+    </w:p>
+    <w:p>
+      <w:pPr>
+        <w:spacing w:after="0" w:line="240" w:lineRule="auto"/>
         <w:jc w:val="center"/>
         <w:rPr>
           <w:rFonts w:ascii="Times New Roman" w:hAnsi="Times New Roman"/>
@@ -403,21 +347,11 @@
           <w:lang w:val="es-ES"/>
         </w:rPr>
       </w:pPr>
-      <w:r>
-        <w:rPr>
-          <w:rFonts w:ascii="Times New Roman" w:hAnsi="Times New Roman"/>
-          <w:sz w:val="32"/>
-          <w:szCs w:val="32"/>
-          <w:lang w:val="es-ES"/>
-        </w:rPr>
-      </w:r>
-    </w:p>
-    <w:p>
-      <w:pPr>
-        <w:pStyle w:val="Normal"/>
-        <w:spacing w:lineRule="auto" w:line="240" w:before="0" w:after="0"/>
+    </w:p>
+    <w:p>
+      <w:pPr>
+        <w:spacing w:after="0" w:line="240" w:lineRule="auto"/>
         <w:jc w:val="center"/>
-        <w:rPr/>
       </w:pPr>
       <w:r>
         <w:rPr>
@@ -431,8 +365,7 @@
     </w:p>
     <w:p>
       <w:pPr>
-        <w:pStyle w:val="Normal"/>
-        <w:spacing w:lineRule="auto" w:line="240" w:before="0" w:after="0"/>
+        <w:spacing w:after="0" w:line="240" w:lineRule="auto"/>
         <w:jc w:val="center"/>
         <w:rPr>
           <w:rFonts w:ascii="Times New Roman" w:hAnsi="Times New Roman"/>
@@ -441,19 +374,10 @@
           <w:lang w:val="es-ES"/>
         </w:rPr>
       </w:pPr>
-      <w:r>
-        <w:rPr>
-          <w:rFonts w:ascii="Times New Roman" w:hAnsi="Times New Roman"/>
-          <w:sz w:val="32"/>
-          <w:szCs w:val="32"/>
-          <w:lang w:val="es-ES"/>
-        </w:rPr>
-      </w:r>
-    </w:p>
-    <w:p>
-      <w:pPr>
-        <w:pStyle w:val="Normal"/>
-        <w:spacing w:lineRule="auto" w:line="240" w:before="0" w:after="0"/>
+    </w:p>
+    <w:p>
+      <w:pPr>
+        <w:spacing w:after="0" w:line="240" w:lineRule="auto"/>
         <w:jc w:val="center"/>
         <w:rPr>
           <w:rFonts w:ascii="Times New Roman" w:hAnsi="Times New Roman"/>
@@ -462,19 +386,10 @@
           <w:lang w:val="es-ES"/>
         </w:rPr>
       </w:pPr>
-      <w:r>
-        <w:rPr>
-          <w:rFonts w:ascii="Times New Roman" w:hAnsi="Times New Roman"/>
-          <w:sz w:val="32"/>
-          <w:szCs w:val="32"/>
-          <w:lang w:val="es-ES"/>
-        </w:rPr>
-      </w:r>
-    </w:p>
-    <w:p>
-      <w:pPr>
-        <w:pStyle w:val="Normal"/>
-        <w:spacing w:lineRule="auto" w:line="240"/>
+    </w:p>
+    <w:p>
+      <w:pPr>
+        <w:spacing w:line="240" w:lineRule="auto"/>
         <w:jc w:val="center"/>
         <w:rPr>
           <w:rFonts w:ascii="Times New Roman" w:hAnsi="Times New Roman"/>
@@ -497,10 +412,8 @@
     </w:p>
     <w:p>
       <w:pPr>
-        <w:pStyle w:val="Normal"/>
-        <w:spacing w:lineRule="auto" w:line="240"/>
+        <w:spacing w:line="240" w:lineRule="auto"/>
         <w:jc w:val="center"/>
-        <w:rPr/>
       </w:pPr>
       <w:r>
         <w:rPr>
@@ -510,6 +423,7 @@
           <w:szCs w:val="32"/>
           <w:lang w:val="es-ES"/>
         </w:rPr>
+        <w:lastRenderedPageBreak/>
         <w:t>ESCUELA TÉCNICA SUPERIOR DE INGENIERÍA DE SISTEMAS INFORMÁTICOS</w:t>
       </w:r>
       <w:r>
@@ -518,38 +432,32 @@
     </w:p>
     <w:p>
       <w:pPr>
-        <w:pStyle w:val="Normal"/>
-        <w:spacing w:lineRule="auto" w:line="240"/>
+        <w:spacing w:line="240" w:lineRule="auto"/>
         <w:jc w:val="both"/>
         <w:rPr>
           <w:rFonts w:ascii="Times New Roman" w:hAnsi="Times New Roman"/>
           <w:b/>
+          <w:sz w:val="32"/>
+          <w:szCs w:val="32"/>
+          <w:lang w:val="es-ES"/>
+        </w:rPr>
+      </w:pPr>
+      <w:r>
+        <w:rPr>
+          <w:rFonts w:ascii="Times New Roman" w:hAnsi="Times New Roman"/>
           <w:b/>
           <w:sz w:val="32"/>
           <w:szCs w:val="32"/>
           <w:lang w:val="es-ES"/>
         </w:rPr>
-      </w:pPr>
-      <w:r>
-        <w:rPr>
-          <w:rFonts w:ascii="Times New Roman" w:hAnsi="Times New Roman"/>
-          <w:b/>
-          <w:sz w:val="32"/>
-          <w:szCs w:val="32"/>
-          <w:lang w:val="es-ES"/>
-        </w:rPr>
+        <w:lastRenderedPageBreak/>
         <w:t>Contenido</w:t>
       </w:r>
     </w:p>
     <w:p>
       <w:pPr>
-        <w:pStyle w:val="Normal"/>
-        <w:jc w:val="both"/>
-        <w:rPr/>
-      </w:pPr>
-      <w:r>
-        <w:rPr/>
-      </w:r>
+        <w:jc w:val="both"/>
+      </w:pPr>
     </w:p>
     <w:p>
       <w:pPr>
@@ -558,10 +466,8 @@
           <w:ilvl w:val="0"/>
           <w:numId w:val="1"/>
         </w:numPr>
-        <w:spacing w:lineRule="auto" w:line="240" w:before="0" w:after="0"/>
-        <w:contextualSpacing/>
-        <w:jc w:val="both"/>
-        <w:rPr/>
+        <w:spacing w:after="0" w:line="240" w:lineRule="auto"/>
+        <w:jc w:val="both"/>
       </w:pPr>
       <w:r>
         <w:rPr>
@@ -571,57 +477,61 @@
           <w:lang w:val="es-ES"/>
         </w:rPr>
         <w:t>Introducción (descripción del proyecto)</w:t>
+      </w:r>
+      <w:r>
+        <w:rPr>
+          <w:rFonts w:ascii="Times New Roman" w:hAnsi="Times New Roman"/>
+          <w:sz w:val="32"/>
+          <w:szCs w:val="32"/>
+          <w:lang w:val="es-ES"/>
+        </w:rPr>
         <w:tab/>
       </w:r>
     </w:p>
     <w:p>
       <w:pPr>
-        <w:pStyle w:val="Normal"/>
-        <w:spacing w:lineRule="auto" w:line="240" w:before="0" w:after="0"/>
-        <w:jc w:val="both"/>
-        <w:rPr/>
-      </w:pPr>
-      <w:r>
-        <w:rPr>
-          <w:rFonts w:ascii="Times New Roman" w:hAnsi="Times New Roman"/>
-          <w:sz w:val="32"/>
-          <w:szCs w:val="32"/>
-          <w:lang w:val="es-ES"/>
-        </w:rPr>
-        <w:t xml:space="preserve">Con el objetivo de llevar a la práctica los conocimientos adquiridos durante la realización del máster en lo referente a las etapas de desarrollo de un proyecto software, el proyecto consiste en requisitar, analizar, diseñar, implementar y probar una aplicación para la gestión de pedidos de un restaurante. Las tecnologías aplicadas para el desarrollo de este proyecto son: </w:t>
-      </w:r>
-    </w:p>
-    <w:p>
-      <w:pPr>
-        <w:pStyle w:val="Normal"/>
-        <w:spacing w:lineRule="auto" w:line="240" w:before="0" w:after="0"/>
-        <w:jc w:val="both"/>
-        <w:rPr>
-          <w:rFonts w:ascii="Times New Roman" w:hAnsi="Times New Roman"/>
-          <w:sz w:val="32"/>
-          <w:szCs w:val="32"/>
-          <w:lang w:val="es-ES"/>
-        </w:rPr>
-      </w:pPr>
-      <w:r>
-        <w:rPr>
-          <w:rFonts w:ascii="Times New Roman" w:hAnsi="Times New Roman"/>
-          <w:sz w:val="32"/>
-          <w:szCs w:val="32"/>
-          <w:lang w:val="es-ES"/>
-        </w:rPr>
-      </w:r>
-    </w:p>
-    <w:p>
-      <w:pPr>
-        <w:pStyle w:val="Normal"/>
+        <w:spacing w:after="0" w:line="240" w:lineRule="auto"/>
+        <w:jc w:val="both"/>
+      </w:pPr>
+      <w:r>
+        <w:rPr>
+          <w:rFonts w:ascii="Times New Roman" w:hAnsi="Times New Roman"/>
+          <w:sz w:val="32"/>
+          <w:szCs w:val="32"/>
+          <w:lang w:val="es-ES"/>
+        </w:rPr>
+        <w:t>Con el objetivo de llevar a la práctica los conocimientos adquiridos durante la realización del máster en lo referente a las etapas de desarrollo de un proyecto software, el proyecto consiste en requisitar, analizar, diseñar, implementar y probar una aplic</w:t>
+      </w:r>
+      <w:r>
+        <w:rPr>
+          <w:rFonts w:ascii="Times New Roman" w:hAnsi="Times New Roman"/>
+          <w:sz w:val="32"/>
+          <w:szCs w:val="32"/>
+          <w:lang w:val="es-ES"/>
+        </w:rPr>
+        <w:t xml:space="preserve">ación para la gestión de pedidos de un restaurante. Las tecnologías aplicadas para el desarrollo de este proyecto son: </w:t>
+      </w:r>
+    </w:p>
+    <w:p>
+      <w:pPr>
+        <w:spacing w:after="0" w:line="240" w:lineRule="auto"/>
+        <w:jc w:val="both"/>
+        <w:rPr>
+          <w:rFonts w:ascii="Times New Roman" w:hAnsi="Times New Roman"/>
+          <w:sz w:val="32"/>
+          <w:szCs w:val="32"/>
+          <w:lang w:val="es-ES"/>
+        </w:rPr>
+      </w:pPr>
+    </w:p>
+    <w:p>
+      <w:pPr>
         <w:numPr>
           <w:ilvl w:val="0"/>
           <w:numId w:val="2"/>
         </w:numPr>
-        <w:spacing w:lineRule="auto" w:line="240" w:before="0" w:after="0"/>
-        <w:jc w:val="both"/>
-        <w:rPr/>
+        <w:spacing w:after="0" w:line="240" w:lineRule="auto"/>
+        <w:jc w:val="both"/>
       </w:pPr>
       <w:r>
         <w:rPr>
@@ -635,104 +545,104 @@
     </w:p>
     <w:p>
       <w:pPr>
-        <w:pStyle w:val="Normal"/>
         <w:numPr>
           <w:ilvl w:val="0"/>
           <w:numId w:val="2"/>
         </w:numPr>
-        <w:spacing w:lineRule="auto" w:line="240" w:before="0" w:after="0"/>
-        <w:jc w:val="both"/>
-        <w:rPr/>
-      </w:pPr>
-      <w:r>
-        <w:rPr>
-          <w:rFonts w:ascii="Times New Roman" w:hAnsi="Times New Roman"/>
-          <w:sz w:val="32"/>
-          <w:szCs w:val="32"/>
-          <w:lang w:val="es-ES"/>
-        </w:rPr>
-        <w:t>Bases de datos para almacenamiento de información.</w:t>
-      </w:r>
-    </w:p>
-    <w:p>
-      <w:pPr>
-        <w:pStyle w:val="Normal"/>
-        <w:numPr>
-          <w:ilvl w:val="0"/>
-          <w:numId w:val="2"/>
-        </w:numPr>
-        <w:spacing w:lineRule="auto" w:line="240" w:before="0" w:after="0"/>
-        <w:jc w:val="both"/>
-        <w:rPr/>
-      </w:pPr>
-      <w:r>
-        <w:rPr>
-          <w:rFonts w:ascii="Times New Roman" w:hAnsi="Times New Roman"/>
-          <w:sz w:val="32"/>
-          <w:szCs w:val="32"/>
-          <w:lang w:val="es-ES"/>
-        </w:rPr>
-        <w:t>Integración de una plataforma de lectura de códigos para la petición sencilla de productos desde la mesa del restaurante.</w:t>
-      </w:r>
-    </w:p>
-    <w:p>
-      <w:pPr>
-        <w:pStyle w:val="Normal"/>
-        <w:spacing w:lineRule="auto" w:line="240" w:before="0" w:after="0"/>
-        <w:jc w:val="both"/>
-        <w:rPr>
-          <w:rFonts w:ascii="Times New Roman" w:hAnsi="Times New Roman"/>
-          <w:sz w:val="32"/>
-          <w:szCs w:val="32"/>
-          <w:lang w:val="es-ES"/>
-        </w:rPr>
-      </w:pPr>
-      <w:r>
-        <w:rPr>
-          <w:rFonts w:ascii="Times New Roman" w:hAnsi="Times New Roman"/>
-          <w:sz w:val="32"/>
-          <w:szCs w:val="32"/>
-          <w:lang w:val="es-ES"/>
-        </w:rPr>
-      </w:r>
-    </w:p>
-    <w:p>
-      <w:pPr>
-        <w:pStyle w:val="Normal"/>
-        <w:spacing w:lineRule="auto" w:line="240" w:before="0" w:after="0"/>
-        <w:jc w:val="both"/>
-        <w:rPr/>
-      </w:pPr>
-      <w:r>
-        <w:rPr>
-          <w:rFonts w:ascii="Times New Roman" w:hAnsi="Times New Roman"/>
-          <w:sz w:val="32"/>
-          <w:szCs w:val="32"/>
-          <w:lang w:val="es-ES"/>
-        </w:rPr>
-        <w:t>A través de esta aplicación, el usuario será capaz de registrarse en una mesa del restaurante donde va a comer de una forma sencilla y, a través de la misma, realizará el pedido de su comida. Este pedido será recibido y preparado en cocina mientras se informa del estado al usuario a través de la aplicación. La aplicación se encargará también de la gestión del pago.</w:t>
-      </w:r>
-    </w:p>
-    <w:p>
-      <w:pPr>
-        <w:pStyle w:val="Normal"/>
-        <w:spacing w:lineRule="auto" w:line="240" w:before="0" w:after="0"/>
-        <w:jc w:val="both"/>
-        <w:rPr>
-          <w:rFonts w:ascii="Times New Roman" w:hAnsi="Times New Roman"/>
-          <w:sz w:val="32"/>
-          <w:szCs w:val="32"/>
-          <w:lang w:val="es-ES"/>
-        </w:rPr>
-      </w:pPr>
-      <w:r>
-        <w:rPr>
-          <w:rFonts w:ascii="Times New Roman" w:hAnsi="Times New Roman"/>
-          <w:sz w:val="32"/>
-          <w:szCs w:val="32"/>
-          <w:lang w:val="es-ES"/>
-        </w:rPr>
-      </w:r>
+        <w:spacing w:after="0" w:line="240" w:lineRule="auto"/>
+        <w:jc w:val="both"/>
+      </w:pPr>
+      <w:r>
+        <w:rPr>
+          <w:rFonts w:ascii="Times New Roman" w:hAnsi="Times New Roman"/>
+          <w:sz w:val="32"/>
+          <w:szCs w:val="32"/>
+          <w:lang w:val="es-ES"/>
+        </w:rPr>
+        <w:t>Inte</w:t>
+      </w:r>
+      <w:r>
+        <w:rPr>
+          <w:rFonts w:ascii="Times New Roman" w:hAnsi="Times New Roman"/>
+          <w:sz w:val="32"/>
+          <w:szCs w:val="32"/>
+          <w:lang w:val="es-ES"/>
+        </w:rPr>
+        <w:t>gración de una plataforma de lectura de códigos para la petición sencilla de productos desde la mesa del restaurante.</w:t>
+      </w:r>
+    </w:p>
+    <w:p>
+      <w:pPr>
+        <w:spacing w:after="0" w:line="240" w:lineRule="auto"/>
+        <w:ind w:left="720"/>
+        <w:jc w:val="both"/>
+      </w:pPr>
+    </w:p>
+    <w:p>
+      <w:pPr>
+        <w:spacing w:after="0" w:line="240" w:lineRule="auto"/>
+        <w:jc w:val="both"/>
+        <w:rPr>
+          <w:rFonts w:ascii="Times New Roman" w:hAnsi="Times New Roman"/>
+          <w:sz w:val="32"/>
+          <w:szCs w:val="32"/>
+          <w:lang w:val="es-ES"/>
+        </w:rPr>
+      </w:pPr>
+    </w:p>
+    <w:p>
+      <w:pPr>
+        <w:spacing w:after="0" w:line="240" w:lineRule="auto"/>
+        <w:jc w:val="both"/>
+      </w:pPr>
+      <w:r>
+        <w:rPr>
+          <w:rFonts w:ascii="Times New Roman" w:hAnsi="Times New Roman"/>
+          <w:sz w:val="32"/>
+          <w:szCs w:val="32"/>
+          <w:lang w:val="es-ES"/>
+        </w:rPr>
+        <w:t>A través de esta aplicación, el usuario será capaz de registrarse en una mesa del restaurante donde va a comer de una forma sencilla y, a</w:t>
+      </w:r>
+      <w:r>
+        <w:rPr>
+          <w:rFonts w:ascii="Times New Roman" w:hAnsi="Times New Roman"/>
+          <w:sz w:val="32"/>
+          <w:szCs w:val="32"/>
+          <w:lang w:val="es-ES"/>
+        </w:rPr>
+        <w:t xml:space="preserve"> través de </w:t>
+      </w:r>
+      <w:r>
+        <w:rPr>
+          <w:rFonts w:ascii="Times New Roman" w:hAnsi="Times New Roman"/>
+          <w:sz w:val="32"/>
+          <w:szCs w:val="32"/>
+          <w:lang w:val="es-ES"/>
+        </w:rPr>
+        <w:t xml:space="preserve">esta </w:t>
+      </w:r>
+      <w:r>
+        <w:rPr>
+          <w:rFonts w:ascii="Times New Roman" w:hAnsi="Times New Roman"/>
+          <w:sz w:val="32"/>
+          <w:szCs w:val="32"/>
+          <w:lang w:val="es-ES"/>
+        </w:rPr>
+        <w:t>misma, realizará el pedido de su comida. Este pedido será recibido y preparado en cocina mientras se informa del estado al usuario a través de la aplicación. La aplicación se encargará también de la gestión del pago.</w:t>
+      </w:r>
+    </w:p>
+    <w:p>
+      <w:pPr>
+        <w:spacing w:after="0" w:line="240" w:lineRule="auto"/>
+        <w:jc w:val="both"/>
+        <w:rPr>
+          <w:rFonts w:ascii="Times New Roman" w:hAnsi="Times New Roman"/>
+          <w:sz w:val="32"/>
+          <w:szCs w:val="32"/>
+          <w:lang w:val="es-ES"/>
+        </w:rPr>
+      </w:pPr>
     </w:p>
     <w:p>
       <w:pPr>
@@ -741,8 +651,7 @@
           <w:ilvl w:val="0"/>
           <w:numId w:val="1"/>
         </w:numPr>
-        <w:spacing w:lineRule="auto" w:line="240" w:before="0" w:after="0"/>
-        <w:contextualSpacing/>
+        <w:spacing w:after="0" w:line="240" w:lineRule="auto"/>
         <w:jc w:val="both"/>
         <w:rPr>
           <w:rFonts w:ascii="Times New Roman" w:hAnsi="Times New Roman"/>
@@ -759,29 +668,28 @@
           <w:lang w:val="es-ES"/>
         </w:rPr>
         <w:t>Objetivos</w:t>
+      </w:r>
+      <w:r>
+        <w:rPr>
+          <w:rFonts w:ascii="Times New Roman" w:hAnsi="Times New Roman"/>
+          <w:sz w:val="32"/>
+          <w:szCs w:val="32"/>
+          <w:lang w:val="es-ES"/>
+        </w:rPr>
         <w:tab/>
       </w:r>
     </w:p>
     <w:p>
       <w:pPr>
-        <w:pStyle w:val="Normal"/>
-        <w:spacing w:lineRule="auto" w:line="240" w:before="0" w:after="0"/>
-        <w:jc w:val="both"/>
-        <w:rPr>
-          <w:rFonts w:ascii="Times New Roman" w:hAnsi="Times New Roman"/>
-          <w:sz w:val="32"/>
-          <w:szCs w:val="32"/>
-          <w:lang w:val="es-ES"/>
-        </w:rPr>
-      </w:pPr>
-      <w:r>
-        <w:rPr>
-          <w:rFonts w:ascii="Times New Roman" w:hAnsi="Times New Roman"/>
-          <w:sz w:val="32"/>
-          <w:szCs w:val="32"/>
-          <w:lang w:val="es-ES"/>
-        </w:rPr>
-      </w:r>
+        <w:spacing w:after="0" w:line="240" w:lineRule="auto"/>
+        <w:jc w:val="both"/>
+        <w:rPr>
+          <w:rFonts w:ascii="Times New Roman" w:hAnsi="Times New Roman"/>
+          <w:sz w:val="32"/>
+          <w:szCs w:val="32"/>
+          <w:lang w:val="es-ES"/>
+        </w:rPr>
+      </w:pPr>
     </w:p>
     <w:p>
       <w:pPr>
@@ -790,43 +698,68 @@
           <w:ilvl w:val="1"/>
           <w:numId w:val="1"/>
         </w:numPr>
-        <w:spacing w:lineRule="auto" w:line="240" w:before="0" w:after="0"/>
-        <w:contextualSpacing/>
-        <w:jc w:val="both"/>
-        <w:rPr/>
-      </w:pPr>
-      <w:r>
-        <w:rPr>
-          <w:rFonts w:ascii="Times New Roman" w:hAnsi="Times New Roman"/>
-          <w:sz w:val="32"/>
-          <w:szCs w:val="32"/>
-          <w:lang w:val="es-ES"/>
-        </w:rPr>
-        <w:t>General: el objetivo general del proyecto consiste en afianzar los conocimientos adquiridos en clase mediante el desarrollo de la aplicación para la gestión de pedidos de un restaurante. De este modo,  podrán ser aplicados de una manera más eficiente en un entorno laboral más adelante.</w:t>
+        <w:spacing w:after="0" w:line="240" w:lineRule="auto"/>
+        <w:jc w:val="both"/>
+      </w:pPr>
+      <w:r>
+        <w:rPr>
+          <w:rFonts w:ascii="Times New Roman" w:hAnsi="Times New Roman"/>
+          <w:sz w:val="32"/>
+          <w:szCs w:val="32"/>
+          <w:lang w:val="es-ES"/>
+        </w:rPr>
+        <w:t xml:space="preserve">General: el </w:t>
+      </w:r>
+      <w:r>
+        <w:rPr>
+          <w:rFonts w:ascii="Times New Roman" w:hAnsi="Times New Roman"/>
+          <w:sz w:val="32"/>
+          <w:szCs w:val="32"/>
+          <w:lang w:val="es-ES"/>
+        </w:rPr>
+        <w:t>objetivo general del proyecto consiste en afianzar los conocimientos adquiridos en clase mediante el desarrollo de la aplicación para la gestión de pedidos de un restaurante. De este modo</w:t>
+      </w:r>
+      <w:r>
+        <w:rPr>
+          <w:rFonts w:ascii="Times New Roman" w:hAnsi="Times New Roman"/>
+          <w:sz w:val="32"/>
+          <w:szCs w:val="32"/>
+          <w:lang w:val="es-ES"/>
+        </w:rPr>
+        <w:t>,</w:t>
+      </w:r>
+      <w:r>
+        <w:rPr>
+          <w:rFonts w:ascii="Times New Roman" w:hAnsi="Times New Roman"/>
+          <w:sz w:val="32"/>
+          <w:szCs w:val="32"/>
+          <w:lang w:val="es-ES"/>
+        </w:rPr>
+        <w:t xml:space="preserve"> podrán ser aplicados de una manera más eficiente en un entorno lab</w:t>
+      </w:r>
+      <w:r>
+        <w:rPr>
+          <w:rFonts w:ascii="Times New Roman" w:hAnsi="Times New Roman"/>
+          <w:sz w:val="32"/>
+          <w:szCs w:val="32"/>
+          <w:lang w:val="es-ES"/>
+        </w:rPr>
+        <w:t>oral más adelante.</w:t>
       </w:r>
     </w:p>
     <w:p>
       <w:pPr>
         <w:pStyle w:val="ListParagraph"/>
-        <w:spacing w:lineRule="auto" w:line="240" w:before="0" w:after="0"/>
-        <w:ind w:left="1440" w:hanging="0"/>
-        <w:contextualSpacing/>
-        <w:jc w:val="both"/>
-        <w:rPr>
-          <w:rFonts w:ascii="Times New Roman" w:hAnsi="Times New Roman"/>
-          <w:sz w:val="32"/>
-          <w:szCs w:val="32"/>
-          <w:lang w:val="es-ES"/>
-        </w:rPr>
-      </w:pPr>
-      <w:r>
-        <w:rPr>
-          <w:rFonts w:ascii="Times New Roman" w:hAnsi="Times New Roman"/>
-          <w:sz w:val="32"/>
-          <w:szCs w:val="32"/>
-          <w:lang w:val="es-ES"/>
-        </w:rPr>
-      </w:r>
+        <w:spacing w:after="0" w:line="240" w:lineRule="auto"/>
+        <w:ind w:left="1440"/>
+        <w:jc w:val="both"/>
+        <w:rPr>
+          <w:rFonts w:ascii="Times New Roman" w:hAnsi="Times New Roman"/>
+          <w:sz w:val="32"/>
+          <w:szCs w:val="32"/>
+          <w:lang w:val="es-ES"/>
+        </w:rPr>
+      </w:pPr>
     </w:p>
     <w:p>
       <w:pPr>
@@ -835,47 +768,41 @@
           <w:ilvl w:val="1"/>
           <w:numId w:val="1"/>
         </w:numPr>
-        <w:spacing w:lineRule="auto" w:line="240" w:before="0" w:after="0"/>
-        <w:contextualSpacing/>
-        <w:jc w:val="both"/>
-        <w:rPr/>
-      </w:pPr>
-      <w:r>
-        <w:rPr>
-          <w:rFonts w:ascii="Times New Roman" w:hAnsi="Times New Roman"/>
-          <w:sz w:val="32"/>
-          <w:szCs w:val="32"/>
-          <w:lang w:val="es-ES"/>
-        </w:rPr>
-        <w:t>Específicos: en lo referente a los objetivos específicos de este proyecto, se busca una mayor adaptación al proceso de desarrollo de proyectos software para alcanzar una mayor capacidad de estimar tiempos de desarrollo y producir aplicaciones de calidad.</w:t>
+        <w:spacing w:after="0" w:line="240" w:lineRule="auto"/>
+        <w:jc w:val="both"/>
+      </w:pPr>
+      <w:r>
+        <w:rPr>
+          <w:rFonts w:ascii="Times New Roman" w:hAnsi="Times New Roman"/>
+          <w:sz w:val="32"/>
+          <w:szCs w:val="32"/>
+          <w:lang w:val="es-ES"/>
+        </w:rPr>
+        <w:t>Específicos: en lo referente a los objetivos específicos de este proyecto, se busca una mayor adaptación al proceso de desarrollo de proyectos software para alcanzar una mayor capacidad de estimar tiempos de desarrollo y producir aplica</w:t>
+      </w:r>
+      <w:r>
+        <w:rPr>
+          <w:rFonts w:ascii="Times New Roman" w:hAnsi="Times New Roman"/>
+          <w:sz w:val="32"/>
+          <w:szCs w:val="32"/>
+          <w:lang w:val="es-ES"/>
+        </w:rPr>
+        <w:t>ciones de calidad.</w:t>
       </w:r>
     </w:p>
     <w:p>
       <w:pPr>
         <w:pStyle w:val="ListParagraph"/>
-        <w:numPr>
-          <w:ilvl w:val="0"/>
-          <w:numId w:val="0"/>
-        </w:numPr>
-        <w:spacing w:lineRule="auto" w:line="240" w:before="0" w:after="0"/>
-        <w:ind w:left="2160" w:hanging="0"/>
-        <w:contextualSpacing/>
-        <w:jc w:val="both"/>
-        <w:rPr>
-          <w:rFonts w:ascii="Times New Roman" w:hAnsi="Times New Roman"/>
-          <w:sz w:val="32"/>
-          <w:szCs w:val="32"/>
-          <w:lang w:val="es-ES"/>
-        </w:rPr>
-      </w:pPr>
-      <w:r>
-        <w:rPr>
-          <w:rFonts w:ascii="Times New Roman" w:hAnsi="Times New Roman"/>
-          <w:sz w:val="32"/>
-          <w:szCs w:val="32"/>
-          <w:lang w:val="es-ES"/>
-        </w:rPr>
-      </w:r>
+        <w:spacing w:after="0" w:line="240" w:lineRule="auto"/>
+        <w:ind w:left="2160"/>
+        <w:jc w:val="both"/>
+        <w:rPr>
+          <w:rFonts w:ascii="Times New Roman" w:hAnsi="Times New Roman"/>
+          <w:sz w:val="32"/>
+          <w:szCs w:val="32"/>
+          <w:lang w:val="es-ES"/>
+        </w:rPr>
+      </w:pPr>
     </w:p>
     <w:p>
       <w:pPr>
@@ -884,10 +811,8 @@
           <w:ilvl w:val="0"/>
           <w:numId w:val="1"/>
         </w:numPr>
-        <w:spacing w:lineRule="auto" w:line="240" w:before="0" w:after="0"/>
-        <w:contextualSpacing/>
-        <w:jc w:val="both"/>
-        <w:rPr/>
+        <w:spacing w:after="0" w:line="240" w:lineRule="auto"/>
+        <w:jc w:val="both"/>
       </w:pPr>
       <w:r>
         <w:rPr>
@@ -897,46 +822,61 @@
           <w:lang w:val="es-ES"/>
         </w:rPr>
         <w:t>Metodología</w:t>
+      </w:r>
+      <w:r>
+        <w:rPr>
+          <w:rFonts w:ascii="Times New Roman" w:hAnsi="Times New Roman"/>
+          <w:sz w:val="32"/>
+          <w:szCs w:val="32"/>
+          <w:lang w:val="es-ES"/>
+        </w:rPr>
         <w:tab/>
       </w:r>
     </w:p>
     <w:p>
       <w:pPr>
-        <w:pStyle w:val="Normal"/>
-        <w:spacing w:lineRule="auto" w:line="240" w:before="0" w:after="0"/>
-        <w:jc w:val="both"/>
-        <w:rPr/>
-      </w:pPr>
-      <w:r>
-        <w:rPr>
-          <w:rFonts w:ascii="Times New Roman" w:hAnsi="Times New Roman"/>
-          <w:sz w:val="32"/>
-          <w:szCs w:val="32"/>
-          <w:lang w:val="es-ES"/>
-        </w:rPr>
-        <w:t>El proyecto se va a realizar aplicando la metodología de Proceso Unificado de Rational (RUP) de desarrollo de proyectos software. De este modo, se ha organizado con el profesor un calendario basado en 5 iteraciones, de 15 días de duración cada una. En estas iteraciones se llevarán a cabo las diferentes fases de desarrollo con el peso necesario de cada una de ellas en función de la iteración. Tras cada una de estas iteraciones se realizará una reunión de seguimiento con el tutor para revisar lo realizado y establecer nuevos objetivos.</w:t>
-      </w:r>
-    </w:p>
-    <w:p>
-      <w:pPr>
-        <w:pStyle w:val="Normal"/>
-        <w:spacing w:lineRule="auto" w:line="240" w:before="0" w:after="0"/>
-        <w:jc w:val="both"/>
-        <w:rPr>
-          <w:rFonts w:ascii="Times New Roman" w:hAnsi="Times New Roman"/>
-          <w:sz w:val="32"/>
-          <w:szCs w:val="32"/>
-          <w:lang w:val="es-ES"/>
-        </w:rPr>
-      </w:pPr>
-      <w:r>
-        <w:rPr>
-          <w:rFonts w:ascii="Times New Roman" w:hAnsi="Times New Roman"/>
-          <w:sz w:val="32"/>
-          <w:szCs w:val="32"/>
-          <w:lang w:val="es-ES"/>
-        </w:rPr>
-      </w:r>
+        <w:spacing w:after="0" w:line="240" w:lineRule="auto"/>
+        <w:jc w:val="both"/>
+      </w:pPr>
+      <w:r>
+        <w:rPr>
+          <w:rFonts w:ascii="Times New Roman" w:hAnsi="Times New Roman"/>
+          <w:sz w:val="32"/>
+          <w:szCs w:val="32"/>
+          <w:lang w:val="es-ES"/>
+        </w:rPr>
+        <w:t>El proyecto se va a realizar aplicando la metodología de Proceso Unificado de Rational (RUP) de desarrollo de proyectos software. De este modo, se ha organizado con el profesor un calendario basado en 5 iteraciones, de 15 d</w:t>
+      </w:r>
+      <w:r>
+        <w:rPr>
+          <w:rFonts w:ascii="Times New Roman" w:hAnsi="Times New Roman"/>
+          <w:sz w:val="32"/>
+          <w:szCs w:val="32"/>
+          <w:lang w:val="es-ES"/>
+        </w:rPr>
+        <w:t>ías de duración cada una. En estas iteraciones se llevarán a cabo las diferentes fases de desarrollo con el peso necesario de cada una de ellas en función de la iteración. Tras cada una de estas iteraciones se realizará una reunión de seguimiento con el tu</w:t>
+      </w:r>
+      <w:r>
+        <w:rPr>
+          <w:rFonts w:ascii="Times New Roman" w:hAnsi="Times New Roman"/>
+          <w:sz w:val="32"/>
+          <w:szCs w:val="32"/>
+          <w:lang w:val="es-ES"/>
+        </w:rPr>
+        <w:t>tor para revisar lo realizado y establecer nuevos objetivos.</w:t>
+      </w:r>
+    </w:p>
+    <w:p>
+      <w:pPr>
+        <w:spacing w:after="0" w:line="240" w:lineRule="auto"/>
+        <w:jc w:val="both"/>
+        <w:rPr>
+          <w:rFonts w:ascii="Times New Roman" w:hAnsi="Times New Roman"/>
+          <w:sz w:val="32"/>
+          <w:szCs w:val="32"/>
+          <w:lang w:val="es-ES"/>
+        </w:rPr>
+      </w:pPr>
     </w:p>
     <w:p>
       <w:pPr>
@@ -945,10 +885,8 @@
           <w:ilvl w:val="0"/>
           <w:numId w:val="1"/>
         </w:numPr>
-        <w:spacing w:lineRule="auto" w:line="240" w:before="0" w:after="0"/>
-        <w:contextualSpacing/>
-        <w:jc w:val="both"/>
-        <w:rPr/>
+        <w:spacing w:after="0" w:line="240" w:lineRule="auto"/>
+        <w:jc w:val="both"/>
       </w:pPr>
       <w:r>
         <w:rPr>
@@ -963,53 +901,165 @@
     <w:p>
       <w:pPr>
         <w:pStyle w:val="ListParagraph"/>
-        <w:numPr>
-          <w:ilvl w:val="0"/>
-          <w:numId w:val="0"/>
-        </w:numPr>
-        <w:spacing w:lineRule="auto" w:line="240" w:before="0" w:after="0"/>
-        <w:ind w:left="1440" w:hanging="0"/>
-        <w:contextualSpacing/>
-        <w:jc w:val="both"/>
-        <w:rPr/>
-      </w:pPr>
-      <w:r>
-        <w:rPr>
-          <w:rFonts w:ascii="Times New Roman" w:hAnsi="Times New Roman"/>
-          <w:sz w:val="32"/>
-          <w:szCs w:val="32"/>
-          <w:lang w:val="es-ES"/>
-        </w:rPr>
-        <w:t>La principal biografía a utilizar para el desarrollo del proyecto serán las diapositivas utilizadas por el tutor en la impartición de las asignaturas relacionadas con la metodología de trabajo RUP. En caso de utilizarse otros soportes como libros o páginas web, se detallarán en el documento final en esta misma sección.</w:t>
-      </w:r>
-    </w:p>
-    <w:p>
-      <w:pPr>
-        <w:pStyle w:val="Normal"/>
-        <w:spacing w:lineRule="auto" w:line="240" w:before="0" w:after="0"/>
-        <w:jc w:val="both"/>
-        <w:rPr/>
-      </w:pPr>
-      <w:r>
-        <w:rPr/>
-      </w:r>
+        <w:spacing w:after="0" w:line="240" w:lineRule="auto"/>
+        <w:ind w:left="1440"/>
+        <w:jc w:val="both"/>
+      </w:pPr>
+      <w:r>
+        <w:rPr>
+          <w:rFonts w:ascii="Times New Roman" w:hAnsi="Times New Roman"/>
+          <w:sz w:val="32"/>
+          <w:szCs w:val="32"/>
+          <w:lang w:val="es-ES"/>
+        </w:rPr>
+        <w:t>La principal bi</w:t>
+      </w:r>
+      <w:r>
+        <w:rPr>
+          <w:rFonts w:ascii="Times New Roman" w:hAnsi="Times New Roman"/>
+          <w:sz w:val="32"/>
+          <w:szCs w:val="32"/>
+          <w:lang w:val="es-ES"/>
+        </w:rPr>
+        <w:t>bli</w:t>
+      </w:r>
+      <w:r>
+        <w:rPr>
+          <w:rFonts w:ascii="Times New Roman" w:hAnsi="Times New Roman"/>
+          <w:sz w:val="32"/>
+          <w:szCs w:val="32"/>
+          <w:lang w:val="es-ES"/>
+        </w:rPr>
+        <w:t xml:space="preserve">ografía a utilizar para el desarrollo del proyecto serán las diapositivas utilizadas por el tutor en la impartición de las asignaturas relacionadas con la </w:t>
+      </w:r>
+      <w:r>
+        <w:rPr>
+          <w:rFonts w:ascii="Times New Roman" w:hAnsi="Times New Roman"/>
+          <w:sz w:val="32"/>
+          <w:szCs w:val="32"/>
+          <w:lang w:val="es-ES"/>
+        </w:rPr>
+        <w:t>metodología de trabajo RUP. En caso de utilizarse otros soportes como libros o páginas web, se detallarán en el documento final en esta misma sección.</w:t>
+      </w:r>
+    </w:p>
+    <w:p>
+      <w:pPr>
+        <w:spacing w:after="0" w:line="240" w:lineRule="auto"/>
+        <w:jc w:val="both"/>
+      </w:pPr>
     </w:p>
     <w:sectPr>
-      <w:type w:val="nextPage"/>
       <w:pgSz w:w="11906" w:h="16838"/>
-      <w:pgMar w:left="1701" w:right="1701" w:header="0" w:top="1417" w:footer="0" w:bottom="1417" w:gutter="0"/>
-      <w:pgNumType w:fmt="decimal"/>
-      <w:formProt w:val="false"/>
-      <w:textDirection w:val="lrTb"/>
-      <w:docGrid w:type="default" w:linePitch="360" w:charSpace="4096"/>
+      <w:pgMar w:top="1417" w:right="1701" w:bottom="1417" w:left="1701" w:header="0" w:footer="0" w:gutter="0"/>
+      <w:cols w:space="720"/>
+      <w:formProt w:val="0"/>
+      <w:docGrid w:linePitch="360" w:charSpace="4096"/>
     </w:sectPr>
   </w:body>
 </w:document>
 </file>
 
 <file path=word/numbering.xml><?xml version="1.0" encoding="utf-8"?>
-<w:numbering xmlns:w="http://schemas.openxmlformats.org/wordprocessingml/2006/main" xmlns:o="urn:schemas-microsoft-com:office:office" xmlns:r="http://schemas.openxmlformats.org/officeDocument/2006/relationships" xmlns:v="urn:schemas-microsoft-com:vml">
-  <w:abstractNum w:abstractNumId="1">
+<w:numbering xmlns:wpc="http://schemas.microsoft.com/office/word/2010/wordprocessingCanvas" xmlns:cx="http://schemas.microsoft.com/office/drawing/2014/chartex" xmlns:cx1="http://schemas.microsoft.com/office/drawing/2015/9/8/chartex" xmlns:cx2="http://schemas.microsoft.com/office/drawing/2015/10/21/chartex" xmlns:cx3="http://schemas.microsoft.com/office/drawing/2016/5/9/chartex" xmlns:cx4="http://schemas.microsoft.com/office/drawing/2016/5/10/chartex" xmlns:cx5="http://schemas.microsoft.com/office/drawing/2016/5/11/chartex" xmlns:cx6="http://schemas.microsoft.com/office/drawing/2016/5/12/chartex" xmlns:cx7="http://schemas.microsoft.com/office/drawing/2016/5/13/chartex" xmlns:cx8="http://schemas.microsoft.com/office/drawing/2016/5/14/chartex" xmlns:mc="http://schemas.openxmlformats.org/markup-compatibility/2006" xmlns:aink="http://schemas.microsoft.com/office/drawing/2016/ink" xmlns:am3d="http://schemas.microsoft.com/office/drawing/2017/model3d" xmlns:o="urn:schemas-microsoft-com:office:office" xmlns:r="http://schemas.openxmlformats.org/officeDocument/2006/relationships" xmlns:m="http://schemas.openxmlformats.org/officeDocument/2006/math" xmlns:v="urn:schemas-microsoft-com:vml" xmlns:wp14="http://schemas.microsoft.com/office/word/2010/wordprocessingDrawing" xmlns:wp="http://schemas.openxmlformats.org/drawingml/2006/wordprocessingDrawing" xmlns:w10="urn:schemas-microsoft-com:office:word" xmlns:w="http://schemas.openxmlformats.org/wordprocessingml/2006/main" xmlns:w14="http://schemas.microsoft.com/office/word/2010/wordml" xmlns:w15="http://schemas.microsoft.com/office/word/2012/wordml" xmlns:w16cid="http://schemas.microsoft.com/office/word/2016/wordml/cid" xmlns:w16se="http://schemas.microsoft.com/office/word/2015/wordml/symex" xmlns:wpg="http://schemas.microsoft.com/office/word/2010/wordprocessingGroup" xmlns:wpi="http://schemas.microsoft.com/office/word/2010/wordprocessingInk" xmlns:wne="http://schemas.microsoft.com/office/word/2006/wordml" xmlns:wps="http://schemas.microsoft.com/office/word/2010/wordprocessingShape" mc:Ignorable="w14 w15 w16se w16cid wp14">
+  <w:abstractNum w:abstractNumId="0" w15:restartNumberingAfterBreak="0">
+    <w:nsid w:val="45B90C33"/>
+    <w:multiLevelType w:val="multilevel"/>
+    <w:tmpl w:val="58C4B64C"/>
+    <w:lvl w:ilvl="0">
+      <w:start w:val="1"/>
+      <w:numFmt w:val="none"/>
+      <w:suff w:val="nothing"/>
+      <w:lvlText w:val=""/>
+      <w:lvlJc w:val="left"/>
+      <w:pPr>
+        <w:ind w:left="0" w:firstLine="0"/>
+      </w:pPr>
+    </w:lvl>
+    <w:lvl w:ilvl="1">
+      <w:start w:val="1"/>
+      <w:numFmt w:val="none"/>
+      <w:suff w:val="nothing"/>
+      <w:lvlText w:val=""/>
+      <w:lvlJc w:val="left"/>
+      <w:pPr>
+        <w:ind w:left="0" w:firstLine="0"/>
+      </w:pPr>
+    </w:lvl>
+    <w:lvl w:ilvl="2">
+      <w:start w:val="1"/>
+      <w:numFmt w:val="none"/>
+      <w:suff w:val="nothing"/>
+      <w:lvlText w:val=""/>
+      <w:lvlJc w:val="left"/>
+      <w:pPr>
+        <w:ind w:left="0" w:firstLine="0"/>
+      </w:pPr>
+    </w:lvl>
+    <w:lvl w:ilvl="3">
+      <w:start w:val="1"/>
+      <w:numFmt w:val="none"/>
+      <w:suff w:val="nothing"/>
+      <w:lvlText w:val=""/>
+      <w:lvlJc w:val="left"/>
+      <w:pPr>
+        <w:ind w:left="0" w:firstLine="0"/>
+      </w:pPr>
+    </w:lvl>
+    <w:lvl w:ilvl="4">
+      <w:start w:val="1"/>
+      <w:numFmt w:val="none"/>
+      <w:suff w:val="nothing"/>
+      <w:lvlText w:val=""/>
+      <w:lvlJc w:val="left"/>
+      <w:pPr>
+        <w:ind w:left="0" w:firstLine="0"/>
+      </w:pPr>
+    </w:lvl>
+    <w:lvl w:ilvl="5">
+      <w:start w:val="1"/>
+      <w:numFmt w:val="none"/>
+      <w:suff w:val="nothing"/>
+      <w:lvlText w:val=""/>
+      <w:lvlJc w:val="left"/>
+      <w:pPr>
+        <w:ind w:left="0" w:firstLine="0"/>
+      </w:pPr>
+    </w:lvl>
+    <w:lvl w:ilvl="6">
+      <w:start w:val="1"/>
+      <w:numFmt w:val="none"/>
+      <w:suff w:val="nothing"/>
+      <w:lvlText w:val=""/>
+      <w:lvlJc w:val="left"/>
+      <w:pPr>
+        <w:ind w:left="0" w:firstLine="0"/>
+      </w:pPr>
+    </w:lvl>
+    <w:lvl w:ilvl="7">
+      <w:start w:val="1"/>
+      <w:numFmt w:val="none"/>
+      <w:suff w:val="nothing"/>
+      <w:lvlText w:val=""/>
+      <w:lvlJc w:val="left"/>
+      <w:pPr>
+        <w:ind w:left="0" w:firstLine="0"/>
+      </w:pPr>
+    </w:lvl>
+    <w:lvl w:ilvl="8">
+      <w:start w:val="1"/>
+      <w:numFmt w:val="none"/>
+      <w:suff w:val="nothing"/>
+      <w:lvlText w:val=""/>
+      <w:lvlJc w:val="left"/>
+      <w:pPr>
+        <w:ind w:left="0" w:firstLine="0"/>
+      </w:pPr>
+    </w:lvl>
+  </w:abstractNum>
+  <w:abstractNum w:abstractNumId="1" w15:restartNumberingAfterBreak="0">
+    <w:nsid w:val="5804561E"/>
+    <w:multiLevelType w:val="multilevel"/>
+    <w:tmpl w:val="EA4E36C0"/>
     <w:lvl w:ilvl="0">
       <w:start w:val="1"/>
       <w:numFmt w:val="decimal"/>
@@ -1092,7 +1142,10 @@
       </w:pPr>
     </w:lvl>
   </w:abstractNum>
-  <w:abstractNum w:abstractNumId="2">
+  <w:abstractNum w:abstractNumId="2" w15:restartNumberingAfterBreak="0">
+    <w:nsid w:val="67340C8B"/>
+    <w:multiLevelType w:val="multilevel"/>
+    <w:tmpl w:val="A36E2096"/>
     <w:lvl w:ilvl="0">
       <w:start w:val="1"/>
       <w:numFmt w:val="bullet"/>
@@ -1105,8 +1158,7 @@
         <w:ind w:left="720" w:hanging="360"/>
       </w:pPr>
       <w:rPr>
-        <w:rFonts w:ascii="Symbol" w:hAnsi="Symbol" w:cs="Symbol" w:hint="default"/>
-        <w:rFonts w:cs="OpenSymbol"/>
+        <w:rFonts w:ascii="Symbol" w:hAnsi="Symbol" w:cs="OpenSymbol" w:hint="default"/>
       </w:rPr>
     </w:lvl>
     <w:lvl w:ilvl="1">
@@ -1122,7 +1174,6 @@
       </w:pPr>
       <w:rPr>
         <w:rFonts w:ascii="OpenSymbol" w:hAnsi="OpenSymbol" w:cs="OpenSymbol" w:hint="default"/>
-        <w:rFonts w:cs="OpenSymbol"/>
       </w:rPr>
     </w:lvl>
     <w:lvl w:ilvl="2">
@@ -1138,7 +1189,6 @@
       </w:pPr>
       <w:rPr>
         <w:rFonts w:ascii="OpenSymbol" w:hAnsi="OpenSymbol" w:cs="OpenSymbol" w:hint="default"/>
-        <w:rFonts w:cs="OpenSymbol"/>
       </w:rPr>
     </w:lvl>
     <w:lvl w:ilvl="3">
@@ -1153,8 +1203,7 @@
         <w:ind w:left="1800" w:hanging="360"/>
       </w:pPr>
       <w:rPr>
-        <w:rFonts w:ascii="Symbol" w:hAnsi="Symbol" w:cs="Symbol" w:hint="default"/>
-        <w:rFonts w:cs="OpenSymbol"/>
+        <w:rFonts w:ascii="Symbol" w:hAnsi="Symbol" w:cs="OpenSymbol" w:hint="default"/>
       </w:rPr>
     </w:lvl>
     <w:lvl w:ilvl="4">
@@ -1170,7 +1219,6 @@
       </w:pPr>
       <w:rPr>
         <w:rFonts w:ascii="OpenSymbol" w:hAnsi="OpenSymbol" w:cs="OpenSymbol" w:hint="default"/>
-        <w:rFonts w:cs="OpenSymbol"/>
       </w:rPr>
     </w:lvl>
     <w:lvl w:ilvl="5">
@@ -1186,7 +1234,6 @@
       </w:pPr>
       <w:rPr>
         <w:rFonts w:ascii="OpenSymbol" w:hAnsi="OpenSymbol" w:cs="OpenSymbol" w:hint="default"/>
-        <w:rFonts w:cs="OpenSymbol"/>
       </w:rPr>
     </w:lvl>
     <w:lvl w:ilvl="6">
@@ -1201,8 +1248,7 @@
         <w:ind w:left="2880" w:hanging="360"/>
       </w:pPr>
       <w:rPr>
-        <w:rFonts w:ascii="Symbol" w:hAnsi="Symbol" w:cs="Symbol" w:hint="default"/>
-        <w:rFonts w:cs="OpenSymbol"/>
+        <w:rFonts w:ascii="Symbol" w:hAnsi="Symbol" w:cs="OpenSymbol" w:hint="default"/>
       </w:rPr>
     </w:lvl>
     <w:lvl w:ilvl="7">
@@ -1218,7 +1264,6 @@
       </w:pPr>
       <w:rPr>
         <w:rFonts w:ascii="OpenSymbol" w:hAnsi="OpenSymbol" w:cs="OpenSymbol" w:hint="default"/>
-        <w:rFonts w:cs="OpenSymbol"/>
       </w:rPr>
     </w:lvl>
     <w:lvl w:ilvl="8">
@@ -1234,100 +1279,7 @@
       </w:pPr>
       <w:rPr>
         <w:rFonts w:ascii="OpenSymbol" w:hAnsi="OpenSymbol" w:cs="OpenSymbol" w:hint="default"/>
-        <w:rFonts w:cs="OpenSymbol"/>
       </w:rPr>
-    </w:lvl>
-  </w:abstractNum>
-  <w:abstractNum w:abstractNumId="3">
-    <w:lvl w:ilvl="0">
-      <w:start w:val="1"/>
-      <w:numFmt w:val="none"/>
-      <w:suff w:val="nothing"/>
-      <w:lvlText w:val=""/>
-      <w:lvlJc w:val="left"/>
-      <w:pPr>
-        <w:ind w:left="0" w:hanging="0"/>
-      </w:pPr>
-    </w:lvl>
-    <w:lvl w:ilvl="1">
-      <w:start w:val="1"/>
-      <w:numFmt w:val="none"/>
-      <w:suff w:val="nothing"/>
-      <w:lvlText w:val=""/>
-      <w:lvlJc w:val="left"/>
-      <w:pPr>
-        <w:ind w:left="0" w:hanging="0"/>
-      </w:pPr>
-    </w:lvl>
-    <w:lvl w:ilvl="2">
-      <w:start w:val="1"/>
-      <w:numFmt w:val="none"/>
-      <w:suff w:val="nothing"/>
-      <w:lvlText w:val=""/>
-      <w:lvlJc w:val="left"/>
-      <w:pPr>
-        <w:ind w:left="0" w:hanging="0"/>
-      </w:pPr>
-    </w:lvl>
-    <w:lvl w:ilvl="3">
-      <w:start w:val="1"/>
-      <w:numFmt w:val="none"/>
-      <w:suff w:val="nothing"/>
-      <w:lvlText w:val=""/>
-      <w:lvlJc w:val="left"/>
-      <w:pPr>
-        <w:ind w:left="0" w:hanging="0"/>
-      </w:pPr>
-    </w:lvl>
-    <w:lvl w:ilvl="4">
-      <w:start w:val="1"/>
-      <w:numFmt w:val="none"/>
-      <w:suff w:val="nothing"/>
-      <w:lvlText w:val=""/>
-      <w:lvlJc w:val="left"/>
-      <w:pPr>
-        <w:ind w:left="0" w:hanging="0"/>
-      </w:pPr>
-    </w:lvl>
-    <w:lvl w:ilvl="5">
-      <w:start w:val="1"/>
-      <w:numFmt w:val="none"/>
-      <w:suff w:val="nothing"/>
-      <w:lvlText w:val=""/>
-      <w:lvlJc w:val="left"/>
-      <w:pPr>
-        <w:ind w:left="0" w:hanging="0"/>
-      </w:pPr>
-    </w:lvl>
-    <w:lvl w:ilvl="6">
-      <w:start w:val="1"/>
-      <w:numFmt w:val="none"/>
-      <w:suff w:val="nothing"/>
-      <w:lvlText w:val=""/>
-      <w:lvlJc w:val="left"/>
-      <w:pPr>
-        <w:ind w:left="0" w:hanging="0"/>
-      </w:pPr>
-    </w:lvl>
-    <w:lvl w:ilvl="7">
-      <w:start w:val="1"/>
-      <w:numFmt w:val="none"/>
-      <w:suff w:val="nothing"/>
-      <w:lvlText w:val=""/>
-      <w:lvlJc w:val="left"/>
-      <w:pPr>
-        <w:ind w:left="0" w:hanging="0"/>
-      </w:pPr>
-    </w:lvl>
-    <w:lvl w:ilvl="8">
-      <w:start w:val="1"/>
-      <w:numFmt w:val="none"/>
-      <w:suff w:val="nothing"/>
-      <w:lvlText w:val=""/>
-      <w:lvlJc w:val="left"/>
-      <w:pPr>
-        <w:ind w:left="0" w:hanging="0"/>
-      </w:pPr>
     </w:lvl>
   </w:abstractNum>
   <w:num w:numId="1">
@@ -1337,36 +1289,34 @@
     <w:abstractNumId w:val="2"/>
   </w:num>
   <w:num w:numId="3">
-    <w:abstractNumId w:val="3"/>
+    <w:abstractNumId w:val="0"/>
   </w:num>
 </w:numbering>
 </file>
 
 <file path=word/styles.xml><?xml version="1.0" encoding="utf-8"?>
-<w:styles xmlns:w="http://schemas.openxmlformats.org/wordprocessingml/2006/main" xmlns:w14="http://schemas.microsoft.com/office/word/2010/wordml" xmlns:mc="http://schemas.openxmlformats.org/markup-compatibility/2006" mc:Ignorable="w14">
+<w:styles xmlns:mc="http://schemas.openxmlformats.org/markup-compatibility/2006" xmlns:r="http://schemas.openxmlformats.org/officeDocument/2006/relationships" xmlns:w="http://schemas.openxmlformats.org/wordprocessingml/2006/main" xmlns:w14="http://schemas.microsoft.com/office/word/2010/wordml" xmlns:w15="http://schemas.microsoft.com/office/word/2012/wordml" xmlns:w16cid="http://schemas.microsoft.com/office/word/2016/wordml/cid" xmlns:w16se="http://schemas.microsoft.com/office/word/2015/wordml/symex" mc:Ignorable="w14 w15 w16se w16cid">
   <w:docDefaults>
     <w:rPrDefault>
       <w:rPr>
-        <w:rFonts w:ascii="Calibri" w:hAnsi="Calibri" w:eastAsia="Calibri" w:cs="" w:asciiTheme="minorHAnsi" w:cstheme="minorBidi" w:eastAsiaTheme="minorHAnsi" w:hAnsiTheme="minorHAnsi"/>
+        <w:rFonts w:asciiTheme="minorHAnsi" w:eastAsiaTheme="minorHAnsi" w:hAnsiTheme="minorHAnsi" w:cstheme="minorBidi"/>
         <w:szCs w:val="22"/>
         <w:lang w:val="es-ES" w:eastAsia="en-US" w:bidi="ar-SA"/>
       </w:rPr>
     </w:rPrDefault>
-    <w:pPrDefault>
-      <w:pPr/>
-    </w:pPrDefault>
+    <w:pPrDefault/>
   </w:docDefaults>
   <w:latentStyles w:defLockedState="0" w:defUIPriority="99" w:defSemiHidden="0" w:defUnhideWhenUsed="0" w:defQFormat="0" w:count="377">
     <w:lsdException w:name="Normal" w:uiPriority="0" w:qFormat="1"/>
     <w:lsdException w:name="heading 1" w:uiPriority="9" w:qFormat="1"/>
-    <w:lsdException w:name="heading 2" w:uiPriority="9" w:semiHidden="1" w:unhideWhenUsed="1" w:qFormat="1"/>
-    <w:lsdException w:name="heading 3" w:uiPriority="9" w:semiHidden="1" w:unhideWhenUsed="1" w:qFormat="1"/>
-    <w:lsdException w:name="heading 4" w:uiPriority="9" w:semiHidden="1" w:unhideWhenUsed="1" w:qFormat="1"/>
-    <w:lsdException w:name="heading 5" w:uiPriority="9" w:semiHidden="1" w:unhideWhenUsed="1" w:qFormat="1"/>
-    <w:lsdException w:name="heading 6" w:uiPriority="9" w:semiHidden="1" w:unhideWhenUsed="1" w:qFormat="1"/>
-    <w:lsdException w:name="heading 7" w:uiPriority="9" w:semiHidden="1" w:unhideWhenUsed="1" w:qFormat="1"/>
-    <w:lsdException w:name="heading 8" w:uiPriority="9" w:semiHidden="1" w:unhideWhenUsed="1" w:qFormat="1"/>
-    <w:lsdException w:name="heading 9" w:uiPriority="9" w:semiHidden="1" w:unhideWhenUsed="1" w:qFormat="1"/>
+    <w:lsdException w:name="heading 2" w:semiHidden="1" w:uiPriority="9" w:unhideWhenUsed="1" w:qFormat="1"/>
+    <w:lsdException w:name="heading 3" w:semiHidden="1" w:uiPriority="9" w:unhideWhenUsed="1" w:qFormat="1"/>
+    <w:lsdException w:name="heading 4" w:semiHidden="1" w:uiPriority="9" w:unhideWhenUsed="1" w:qFormat="1"/>
+    <w:lsdException w:name="heading 5" w:semiHidden="1" w:uiPriority="9" w:unhideWhenUsed="1" w:qFormat="1"/>
+    <w:lsdException w:name="heading 6" w:semiHidden="1" w:uiPriority="9" w:unhideWhenUsed="1" w:qFormat="1"/>
+    <w:lsdException w:name="heading 7" w:semiHidden="1" w:uiPriority="9" w:unhideWhenUsed="1" w:qFormat="1"/>
+    <w:lsdException w:name="heading 8" w:semiHidden="1" w:uiPriority="9" w:unhideWhenUsed="1" w:qFormat="1"/>
+    <w:lsdException w:name="heading 9" w:semiHidden="1" w:uiPriority="9" w:unhideWhenUsed="1" w:qFormat="1"/>
     <w:lsdException w:name="index 1" w:semiHidden="1" w:unhideWhenUsed="1"/>
     <w:lsdException w:name="index 2" w:semiHidden="1" w:unhideWhenUsed="1"/>
     <w:lsdException w:name="index 3" w:semiHidden="1" w:unhideWhenUsed="1"/>
@@ -1376,22 +1326,22 @@
     <w:lsdException w:name="index 7" w:semiHidden="1" w:unhideWhenUsed="1"/>
     <w:lsdException w:name="index 8" w:semiHidden="1" w:unhideWhenUsed="1"/>
     <w:lsdException w:name="index 9" w:semiHidden="1" w:unhideWhenUsed="1"/>
-    <w:lsdException w:name="toc 1" w:uiPriority="39" w:semiHidden="1" w:unhideWhenUsed="1"/>
-    <w:lsdException w:name="toc 2" w:uiPriority="39" w:semiHidden="1" w:unhideWhenUsed="1"/>
-    <w:lsdException w:name="toc 3" w:uiPriority="39" w:semiHidden="1" w:unhideWhenUsed="1"/>
-    <w:lsdException w:name="toc 4" w:uiPriority="39" w:semiHidden="1" w:unhideWhenUsed="1"/>
-    <w:lsdException w:name="toc 5" w:uiPriority="39" w:semiHidden="1" w:unhideWhenUsed="1"/>
-    <w:lsdException w:name="toc 6" w:uiPriority="39" w:semiHidden="1" w:unhideWhenUsed="1"/>
-    <w:lsdException w:name="toc 7" w:uiPriority="39" w:semiHidden="1" w:unhideWhenUsed="1"/>
-    <w:lsdException w:name="toc 8" w:uiPriority="39" w:semiHidden="1" w:unhideWhenUsed="1"/>
-    <w:lsdException w:name="toc 9" w:uiPriority="39" w:semiHidden="1" w:unhideWhenUsed="1"/>
+    <w:lsdException w:name="toc 1" w:semiHidden="1" w:uiPriority="39" w:unhideWhenUsed="1"/>
+    <w:lsdException w:name="toc 2" w:semiHidden="1" w:uiPriority="39" w:unhideWhenUsed="1"/>
+    <w:lsdException w:name="toc 3" w:semiHidden="1" w:uiPriority="39" w:unhideWhenUsed="1"/>
+    <w:lsdException w:name="toc 4" w:semiHidden="1" w:uiPriority="39" w:unhideWhenUsed="1"/>
+    <w:lsdException w:name="toc 5" w:semiHidden="1" w:uiPriority="39" w:unhideWhenUsed="1"/>
+    <w:lsdException w:name="toc 6" w:semiHidden="1" w:uiPriority="39" w:unhideWhenUsed="1"/>
+    <w:lsdException w:name="toc 7" w:semiHidden="1" w:uiPriority="39" w:unhideWhenUsed="1"/>
+    <w:lsdException w:name="toc 8" w:semiHidden="1" w:uiPriority="39" w:unhideWhenUsed="1"/>
+    <w:lsdException w:name="toc 9" w:semiHidden="1" w:uiPriority="39" w:unhideWhenUsed="1"/>
     <w:lsdException w:name="Normal Indent" w:semiHidden="1" w:unhideWhenUsed="1"/>
     <w:lsdException w:name="footnote text" w:semiHidden="1" w:unhideWhenUsed="1"/>
     <w:lsdException w:name="annotation text" w:semiHidden="1" w:unhideWhenUsed="1"/>
     <w:lsdException w:name="header" w:semiHidden="1" w:unhideWhenUsed="1"/>
     <w:lsdException w:name="footer" w:semiHidden="1" w:unhideWhenUsed="1"/>
     <w:lsdException w:name="index heading" w:semiHidden="1" w:unhideWhenUsed="1"/>
-    <w:lsdException w:name="caption" w:uiPriority="35" w:semiHidden="1" w:unhideWhenUsed="1" w:qFormat="1"/>
+    <w:lsdException w:name="caption" w:semiHidden="1" w:uiPriority="35" w:unhideWhenUsed="1" w:qFormat="1"/>
     <w:lsdException w:name="table of figures" w:semiHidden="1" w:unhideWhenUsed="1"/>
     <w:lsdException w:name="envelope address" w:semiHidden="1" w:unhideWhenUsed="1"/>
     <w:lsdException w:name="envelope return" w:semiHidden="1" w:unhideWhenUsed="1"/>
@@ -1422,7 +1372,7 @@
     <w:lsdException w:name="Title" w:uiPriority="10" w:qFormat="1"/>
     <w:lsdException w:name="Closing" w:semiHidden="1" w:unhideWhenUsed="1"/>
     <w:lsdException w:name="Signature" w:semiHidden="1" w:unhideWhenUsed="1"/>
-    <w:lsdException w:name="Default Paragraph Font" w:uiPriority="1" w:semiHidden="1" w:unhideWhenUsed="1"/>
+    <w:lsdException w:name="Default Paragraph Font" w:semiHidden="1" w:uiPriority="1" w:unhideWhenUsed="1"/>
     <w:lsdException w:name="Body Text" w:semiHidden="1" w:unhideWhenUsed="1"/>
     <w:lsdException w:name="Body Text Indent" w:semiHidden="1" w:unhideWhenUsed="1"/>
     <w:lsdException w:name="List Continue" w:semiHidden="1" w:unhideWhenUsed="1"/>
@@ -1504,8 +1454,11 @@
     <w:lsdException w:name="Table 3D effects 3" w:semiHidden="1" w:unhideWhenUsed="1"/>
     <w:lsdException w:name="Table Contemporary" w:semiHidden="1" w:unhideWhenUsed="1"/>
     <w:lsdException w:name="Table Elegant" w:semiHidden="1" w:unhideWhenUsed="1"/>
+    <w:lsdException w:name="Table Professional" w:semiHidden="1" w:unhideWhenUsed="1"/>
     <w:lsdException w:name="Table Subtle 1" w:semiHidden="1" w:unhideWhenUsed="1"/>
     <w:lsdException w:name="Table Subtle 2" w:semiHidden="1" w:unhideWhenUsed="1"/>
+    <w:lsdException w:name="Table Web 1" w:semiHidden="1" w:unhideWhenUsed="1"/>
+    <w:lsdException w:name="Table Web 2" w:semiHidden="1" w:unhideWhenUsed="1"/>
     <w:lsdException w:name="Table Web 3" w:semiHidden="1" w:unhideWhenUsed="1"/>
     <w:lsdException w:name="Balloon Text" w:semiHidden="1" w:unhideWhenUsed="1"/>
     <w:lsdException w:name="Table Grid" w:uiPriority="59"/>
@@ -1619,8 +1572,8 @@
     <w:lsdException w:name="Subtle Reference" w:uiPriority="31" w:qFormat="1"/>
     <w:lsdException w:name="Intense Reference" w:uiPriority="32" w:qFormat="1"/>
     <w:lsdException w:name="Book Title" w:uiPriority="33" w:qFormat="1"/>
-    <w:lsdException w:name="Bibliography" w:uiPriority="37" w:semiHidden="1" w:unhideWhenUsed="1"/>
-    <w:lsdException w:name="TOC Heading" w:uiPriority="39" w:semiHidden="1" w:unhideWhenUsed="1" w:qFormat="1"/>
+    <w:lsdException w:name="Bibliography" w:semiHidden="1" w:uiPriority="37" w:unhideWhenUsed="1"/>
+    <w:lsdException w:name="TOC Heading" w:semiHidden="1" w:uiPriority="39" w:unhideWhenUsed="1" w:qFormat="1"/>
     <w:lsdException w:name="Plain Table 1" w:uiPriority="41"/>
     <w:lsdException w:name="Plain Table 2" w:uiPriority="42"/>
     <w:lsdException w:name="Plain Table 3" w:uiPriority="43"/>
@@ -1732,235 +1685,25 @@
     <w:lsdException w:name="Smart Link" w:semiHidden="1" w:unhideWhenUsed="1"/>
     <w:lsdException w:name="Smart Link Error" w:semiHidden="1" w:unhideWhenUsed="1"/>
   </w:latentStyles>
-  <w:style w:type="paragraph" w:styleId="Normal" w:default="1">
+  <w:style w:type="paragraph" w:default="1" w:styleId="Normal">
     <w:name w:val="Normal"/>
     <w:qFormat/>
-    <w:rsid w:val="00c22d8d"/>
+    <w:rsid w:val="00C22D8D"/>
     <w:pPr>
-      <w:widowControl/>
-      <w:suppressAutoHyphens w:val="true"/>
-      <w:bidi w:val="0"/>
-      <w:spacing w:lineRule="auto" w:line="276" w:before="0" w:after="200"/>
-      <w:jc w:val="left"/>
+      <w:suppressAutoHyphens/>
+      <w:spacing w:after="200" w:line="276" w:lineRule="auto"/>
     </w:pPr>
     <w:rPr>
-      <w:rFonts w:ascii="Calibri" w:hAnsi="Calibri" w:eastAsia="Calibri" w:cs="Times New Roman" w:asciiTheme="minorHAnsi" w:eastAsiaTheme="minorHAnsi" w:hAnsiTheme="minorHAnsi"/>
-      <w:color w:val="auto"/>
-      <w:kern w:val="0"/>
+      <w:rFonts w:cs="Times New Roman"/>
       <w:sz w:val="22"/>
-      <w:szCs w:val="22"/>
-      <w:lang w:val="es-ES_tradnl" w:eastAsia="ar-SA" w:bidi="ar-SA"/>
+      <w:lang w:val="es-ES_tradnl" w:eastAsia="ar-SA"/>
     </w:rPr>
   </w:style>
-  <w:style w:type="character" w:styleId="DefaultParagraphFont" w:default="1">
+  <w:style w:type="character" w:default="1" w:styleId="DefaultParagraphFont">
     <w:name w:val="Default Paragraph Font"/>
     <w:uiPriority w:val="1"/>
     <w:semiHidden/>
     <w:unhideWhenUsed/>
-    <w:qFormat/>
-    <w:rPr/>
-  </w:style>
-  <w:style w:type="character" w:styleId="BalloonTextChar" w:customStyle="1">
-    <w:name w:val="Balloon Text Char"/>
-    <w:basedOn w:val="DefaultParagraphFont"/>
-    <w:link w:val="BalloonText"/>
-    <w:uiPriority w:val="99"/>
-    <w:semiHidden/>
-    <w:qFormat/>
-    <w:rsid w:val="00893202"/>
-    <w:rPr>
-      <w:rFonts w:ascii="Tahoma" w:hAnsi="Tahoma" w:eastAsia="Calibri" w:cs="Tahoma"/>
-      <w:sz w:val="16"/>
-      <w:szCs w:val="16"/>
-      <w:lang w:val="es-ES_tradnl" w:eastAsia="ar-SA"/>
-    </w:rPr>
-  </w:style>
-  <w:style w:type="character" w:styleId="ListLabel1">
-    <w:name w:val="ListLabel 1"/>
-    <w:qFormat/>
-    <w:rPr>
-      <w:rFonts w:cs="Courier New"/>
-    </w:rPr>
-  </w:style>
-  <w:style w:type="character" w:styleId="ListLabel2">
-    <w:name w:val="ListLabel 2"/>
-    <w:qFormat/>
-    <w:rPr>
-      <w:rFonts w:cs="Courier New"/>
-    </w:rPr>
-  </w:style>
-  <w:style w:type="character" w:styleId="ListLabel3">
-    <w:name w:val="ListLabel 3"/>
-    <w:qFormat/>
-    <w:rPr>
-      <w:rFonts w:cs="Courier New"/>
-    </w:rPr>
-  </w:style>
-  <w:style w:type="character" w:styleId="Bullets">
-    <w:name w:val="Bullets"/>
-    <w:qFormat/>
-    <w:rPr>
-      <w:rFonts w:ascii="OpenSymbol" w:hAnsi="OpenSymbol" w:eastAsia="OpenSymbol" w:cs="OpenSymbol"/>
-    </w:rPr>
-  </w:style>
-  <w:style w:type="character" w:styleId="ListLabel4">
-    <w:name w:val="ListLabel 4"/>
-    <w:qFormat/>
-    <w:rPr>
-      <w:rFonts w:cs="OpenSymbol"/>
-    </w:rPr>
-  </w:style>
-  <w:style w:type="character" w:styleId="ListLabel5">
-    <w:name w:val="ListLabel 5"/>
-    <w:qFormat/>
-    <w:rPr>
-      <w:rFonts w:cs="OpenSymbol"/>
-    </w:rPr>
-  </w:style>
-  <w:style w:type="character" w:styleId="ListLabel6">
-    <w:name w:val="ListLabel 6"/>
-    <w:qFormat/>
-    <w:rPr>
-      <w:rFonts w:cs="OpenSymbol"/>
-    </w:rPr>
-  </w:style>
-  <w:style w:type="character" w:styleId="ListLabel7">
-    <w:name w:val="ListLabel 7"/>
-    <w:qFormat/>
-    <w:rPr>
-      <w:rFonts w:cs="OpenSymbol"/>
-    </w:rPr>
-  </w:style>
-  <w:style w:type="character" w:styleId="ListLabel8">
-    <w:name w:val="ListLabel 8"/>
-    <w:qFormat/>
-    <w:rPr>
-      <w:rFonts w:cs="OpenSymbol"/>
-    </w:rPr>
-  </w:style>
-  <w:style w:type="character" w:styleId="ListLabel9">
-    <w:name w:val="ListLabel 9"/>
-    <w:qFormat/>
-    <w:rPr>
-      <w:rFonts w:cs="OpenSymbol"/>
-    </w:rPr>
-  </w:style>
-  <w:style w:type="character" w:styleId="ListLabel10">
-    <w:name w:val="ListLabel 10"/>
-    <w:qFormat/>
-    <w:rPr>
-      <w:rFonts w:cs="OpenSymbol"/>
-    </w:rPr>
-  </w:style>
-  <w:style w:type="character" w:styleId="ListLabel11">
-    <w:name w:val="ListLabel 11"/>
-    <w:qFormat/>
-    <w:rPr>
-      <w:rFonts w:cs="OpenSymbol"/>
-    </w:rPr>
-  </w:style>
-  <w:style w:type="character" w:styleId="ListLabel12">
-    <w:name w:val="ListLabel 12"/>
-    <w:qFormat/>
-    <w:rPr>
-      <w:rFonts w:cs="OpenSymbol"/>
-    </w:rPr>
-  </w:style>
-  <w:style w:type="paragraph" w:styleId="Heading">
-    <w:name w:val="Heading"/>
-    <w:basedOn w:val="Normal"/>
-    <w:next w:val="TextBody"/>
-    <w:qFormat/>
-    <w:pPr>
-      <w:keepNext w:val="true"/>
-      <w:spacing w:before="240" w:after="120"/>
-    </w:pPr>
-    <w:rPr>
-      <w:rFonts w:ascii="Liberation Sans" w:hAnsi="Liberation Sans" w:eastAsia="Noto Sans CJK SC" w:cs="Lohit Devanagari"/>
-      <w:sz w:val="28"/>
-      <w:szCs w:val="28"/>
-    </w:rPr>
-  </w:style>
-  <w:style w:type="paragraph" w:styleId="TextBody">
-    <w:name w:val="Body Text"/>
-    <w:basedOn w:val="Normal"/>
-    <w:pPr>
-      <w:spacing w:lineRule="auto" w:line="276" w:before="0" w:after="140"/>
-    </w:pPr>
-    <w:rPr/>
-  </w:style>
-  <w:style w:type="paragraph" w:styleId="List">
-    <w:name w:val="List"/>
-    <w:basedOn w:val="TextBody"/>
-    <w:pPr/>
-    <w:rPr>
-      <w:rFonts w:cs="Lohit Devanagari"/>
-    </w:rPr>
-  </w:style>
-  <w:style w:type="paragraph" w:styleId="Caption">
-    <w:name w:val="Caption"/>
-    <w:basedOn w:val="Normal"/>
-    <w:qFormat/>
-    <w:pPr>
-      <w:suppressLineNumbers/>
-      <w:spacing w:before="120" w:after="120"/>
-    </w:pPr>
-    <w:rPr>
-      <w:rFonts w:cs="Lohit Devanagari"/>
-      <w:i/>
-      <w:iCs/>
-      <w:sz w:val="24"/>
-      <w:szCs w:val="24"/>
-    </w:rPr>
-  </w:style>
-  <w:style w:type="paragraph" w:styleId="Index">
-    <w:name w:val="Index"/>
-    <w:basedOn w:val="Normal"/>
-    <w:qFormat/>
-    <w:pPr>
-      <w:suppressLineNumbers/>
-    </w:pPr>
-    <w:rPr>
-      <w:rFonts w:cs="Lohit Devanagari"/>
-    </w:rPr>
-  </w:style>
-  <w:style w:type="paragraph" w:styleId="BalloonText">
-    <w:name w:val="Balloon Text"/>
-    <w:basedOn w:val="Normal"/>
-    <w:link w:val="BalloonTextChar"/>
-    <w:uiPriority w:val="99"/>
-    <w:semiHidden/>
-    <w:unhideWhenUsed/>
-    <w:qFormat/>
-    <w:rsid w:val="00893202"/>
-    <w:pPr>
-      <w:spacing w:lineRule="auto" w:line="240" w:before="0" w:after="0"/>
-    </w:pPr>
-    <w:rPr>
-      <w:rFonts w:ascii="Tahoma" w:hAnsi="Tahoma" w:cs="Tahoma"/>
-      <w:sz w:val="16"/>
-      <w:szCs w:val="16"/>
-    </w:rPr>
-  </w:style>
-  <w:style w:type="paragraph" w:styleId="ListParagraph">
-    <w:name w:val="List Paragraph"/>
-    <w:basedOn w:val="Normal"/>
-    <w:uiPriority w:val="34"/>
-    <w:qFormat/>
-    <w:rsid w:val="007e6e31"/>
-    <w:pPr>
-      <w:spacing w:before="0" w:after="200"/>
-      <w:ind w:left="720" w:hanging="0"/>
-      <w:contextualSpacing/>
-    </w:pPr>
-    <w:rPr/>
-  </w:style>
-  <w:style w:type="numbering" w:styleId="NoList" w:default="1">
-    <w:name w:val="No List"/>
-    <w:uiPriority w:val="99"/>
-    <w:semiHidden/>
-    <w:unhideWhenUsed/>
-    <w:qFormat/>
   </w:style>
   <w:style w:type="table" w:default="1" w:styleId="TableNormal">
     <w:name w:val="Normal Table"/>
@@ -1976,6 +1719,203 @@
         <w:right w:w="108" w:type="dxa"/>
       </w:tblCellMar>
     </w:tblPr>
+  </w:style>
+  <w:style w:type="numbering" w:default="1" w:styleId="NoList">
+    <w:name w:val="No List"/>
+    <w:uiPriority w:val="99"/>
+    <w:semiHidden/>
+    <w:unhideWhenUsed/>
+  </w:style>
+  <w:style w:type="character" w:customStyle="1" w:styleId="BalloonTextChar">
+    <w:name w:val="Balloon Text Char"/>
+    <w:basedOn w:val="DefaultParagraphFont"/>
+    <w:link w:val="BalloonText"/>
+    <w:uiPriority w:val="99"/>
+    <w:semiHidden/>
+    <w:qFormat/>
+    <w:rsid w:val="00893202"/>
+    <w:rPr>
+      <w:rFonts w:ascii="Tahoma" w:eastAsia="Calibri" w:hAnsi="Tahoma" w:cs="Tahoma"/>
+      <w:sz w:val="16"/>
+      <w:szCs w:val="16"/>
+      <w:lang w:val="es-ES_tradnl" w:eastAsia="ar-SA"/>
+    </w:rPr>
+  </w:style>
+  <w:style w:type="character" w:customStyle="1" w:styleId="ListLabel1">
+    <w:name w:val="ListLabel 1"/>
+    <w:qFormat/>
+    <w:rPr>
+      <w:rFonts w:cs="Courier New"/>
+    </w:rPr>
+  </w:style>
+  <w:style w:type="character" w:customStyle="1" w:styleId="ListLabel2">
+    <w:name w:val="ListLabel 2"/>
+    <w:qFormat/>
+    <w:rPr>
+      <w:rFonts w:cs="Courier New"/>
+    </w:rPr>
+  </w:style>
+  <w:style w:type="character" w:customStyle="1" w:styleId="ListLabel3">
+    <w:name w:val="ListLabel 3"/>
+    <w:qFormat/>
+    <w:rPr>
+      <w:rFonts w:cs="Courier New"/>
+    </w:rPr>
+  </w:style>
+  <w:style w:type="character" w:customStyle="1" w:styleId="Bullets">
+    <w:name w:val="Bullets"/>
+    <w:qFormat/>
+    <w:rPr>
+      <w:rFonts w:ascii="OpenSymbol" w:eastAsia="OpenSymbol" w:hAnsi="OpenSymbol" w:cs="OpenSymbol"/>
+    </w:rPr>
+  </w:style>
+  <w:style w:type="character" w:customStyle="1" w:styleId="ListLabel4">
+    <w:name w:val="ListLabel 4"/>
+    <w:qFormat/>
+    <w:rPr>
+      <w:rFonts w:cs="OpenSymbol"/>
+    </w:rPr>
+  </w:style>
+  <w:style w:type="character" w:customStyle="1" w:styleId="ListLabel5">
+    <w:name w:val="ListLabel 5"/>
+    <w:qFormat/>
+    <w:rPr>
+      <w:rFonts w:cs="OpenSymbol"/>
+    </w:rPr>
+  </w:style>
+  <w:style w:type="character" w:customStyle="1" w:styleId="ListLabel6">
+    <w:name w:val="ListLabel 6"/>
+    <w:qFormat/>
+    <w:rPr>
+      <w:rFonts w:cs="OpenSymbol"/>
+    </w:rPr>
+  </w:style>
+  <w:style w:type="character" w:customStyle="1" w:styleId="ListLabel7">
+    <w:name w:val="ListLabel 7"/>
+    <w:qFormat/>
+    <w:rPr>
+      <w:rFonts w:cs="OpenSymbol"/>
+    </w:rPr>
+  </w:style>
+  <w:style w:type="character" w:customStyle="1" w:styleId="ListLabel8">
+    <w:name w:val="ListLabel 8"/>
+    <w:qFormat/>
+    <w:rPr>
+      <w:rFonts w:cs="OpenSymbol"/>
+    </w:rPr>
+  </w:style>
+  <w:style w:type="character" w:customStyle="1" w:styleId="ListLabel9">
+    <w:name w:val="ListLabel 9"/>
+    <w:qFormat/>
+    <w:rPr>
+      <w:rFonts w:cs="OpenSymbol"/>
+    </w:rPr>
+  </w:style>
+  <w:style w:type="character" w:customStyle="1" w:styleId="ListLabel10">
+    <w:name w:val="ListLabel 10"/>
+    <w:qFormat/>
+    <w:rPr>
+      <w:rFonts w:cs="OpenSymbol"/>
+    </w:rPr>
+  </w:style>
+  <w:style w:type="character" w:customStyle="1" w:styleId="ListLabel11">
+    <w:name w:val="ListLabel 11"/>
+    <w:qFormat/>
+    <w:rPr>
+      <w:rFonts w:cs="OpenSymbol"/>
+    </w:rPr>
+  </w:style>
+  <w:style w:type="character" w:customStyle="1" w:styleId="ListLabel12">
+    <w:name w:val="ListLabel 12"/>
+    <w:qFormat/>
+    <w:rPr>
+      <w:rFonts w:cs="OpenSymbol"/>
+    </w:rPr>
+  </w:style>
+  <w:style w:type="paragraph" w:customStyle="1" w:styleId="Heading">
+    <w:name w:val="Heading"/>
+    <w:basedOn w:val="Normal"/>
+    <w:next w:val="BodyText"/>
+    <w:qFormat/>
+    <w:pPr>
+      <w:keepNext/>
+      <w:spacing w:before="240" w:after="120"/>
+    </w:pPr>
+    <w:rPr>
+      <w:rFonts w:ascii="Liberation Sans" w:eastAsia="Noto Sans CJK SC" w:hAnsi="Liberation Sans" w:cs="Lohit Devanagari"/>
+      <w:sz w:val="28"/>
+      <w:szCs w:val="28"/>
+    </w:rPr>
+  </w:style>
+  <w:style w:type="paragraph" w:styleId="BodyText">
+    <w:name w:val="Body Text"/>
+    <w:basedOn w:val="Normal"/>
+    <w:pPr>
+      <w:spacing w:after="140"/>
+    </w:pPr>
+  </w:style>
+  <w:style w:type="paragraph" w:styleId="List">
+    <w:name w:val="List"/>
+    <w:basedOn w:val="BodyText"/>
+    <w:rPr>
+      <w:rFonts w:cs="Lohit Devanagari"/>
+    </w:rPr>
+  </w:style>
+  <w:style w:type="paragraph" w:styleId="Caption">
+    <w:name w:val="caption"/>
+    <w:basedOn w:val="Normal"/>
+    <w:qFormat/>
+    <w:pPr>
+      <w:suppressLineNumbers/>
+      <w:spacing w:before="120" w:after="120"/>
+    </w:pPr>
+    <w:rPr>
+      <w:rFonts w:cs="Lohit Devanagari"/>
+      <w:i/>
+      <w:iCs/>
+      <w:sz w:val="24"/>
+      <w:szCs w:val="24"/>
+    </w:rPr>
+  </w:style>
+  <w:style w:type="paragraph" w:customStyle="1" w:styleId="Index">
+    <w:name w:val="Index"/>
+    <w:basedOn w:val="Normal"/>
+    <w:qFormat/>
+    <w:pPr>
+      <w:suppressLineNumbers/>
+    </w:pPr>
+    <w:rPr>
+      <w:rFonts w:cs="Lohit Devanagari"/>
+    </w:rPr>
+  </w:style>
+  <w:style w:type="paragraph" w:styleId="BalloonText">
+    <w:name w:val="Balloon Text"/>
+    <w:basedOn w:val="Normal"/>
+    <w:link w:val="BalloonTextChar"/>
+    <w:uiPriority w:val="99"/>
+    <w:semiHidden/>
+    <w:unhideWhenUsed/>
+    <w:qFormat/>
+    <w:rsid w:val="00893202"/>
+    <w:pPr>
+      <w:spacing w:after="0" w:line="240" w:lineRule="auto"/>
+    </w:pPr>
+    <w:rPr>
+      <w:rFonts w:ascii="Tahoma" w:hAnsi="Tahoma" w:cs="Tahoma"/>
+      <w:sz w:val="16"/>
+      <w:szCs w:val="16"/>
+    </w:rPr>
+  </w:style>
+  <w:style w:type="paragraph" w:styleId="ListParagraph">
+    <w:name w:val="List Paragraph"/>
+    <w:basedOn w:val="Normal"/>
+    <w:uiPriority w:val="34"/>
+    <w:qFormat/>
+    <w:rsid w:val="007E6E31"/>
+    <w:pPr>
+      <w:ind w:left="720"/>
+      <w:contextualSpacing/>
+    </w:pPr>
   </w:style>
 </w:styles>
 </file>

</xml_diff>